<commit_message>
Added Mental Health Resume
</commit_message>
<xml_diff>
--- a/Mental_Health_Resume.docx
+++ b/Mental_Health_Resume.docx
@@ -29,12 +29,12 @@
               <wp:anchor behindDoc="0" distT="0" distB="0" distL="0" distR="0" simplePos="0" locked="0" layoutInCell="1" allowOverlap="1" relativeHeight="2">
                 <wp:simplePos x="0" y="0"/>
                 <wp:positionH relativeFrom="column">
-                  <wp:posOffset>2250440</wp:posOffset>
+                  <wp:posOffset>2322830</wp:posOffset>
                 </wp:positionH>
                 <wp:positionV relativeFrom="paragraph">
                   <wp:posOffset>624840</wp:posOffset>
                 </wp:positionV>
-                <wp:extent cx="4992370" cy="8911590"/>
+                <wp:extent cx="4801870" cy="8911590"/>
                 <wp:effectExtent l="0" t="0" r="0" b="0"/>
                 <wp:wrapNone/>
                 <wp:docPr id="1" name="Frame2"/>
@@ -45,7 +45,7 @@
                       <wps:spPr>
                         <a:xfrm>
                           <a:off x="0" y="0"/>
-                          <a:ext cx="4992480" cy="8911440"/>
+                          <a:ext cx="4802040" cy="8911440"/>
                         </a:xfrm>
                         <a:prstGeom prst="rect">
                           <a:avLst/>
@@ -151,7 +151,7 @@
                               <w:pStyle w:val="BodyText"/>
                               <w:numPr>
                                 <w:ilvl w:val="0"/>
-                                <w:numId w:val="1"/>
+                                <w:numId w:val="2"/>
                               </w:numPr>
                               <w:spacing w:lineRule="auto" w:line="276" w:before="0" w:after="0"/>
                               <w:contextualSpacing/>
@@ -179,7 +179,7 @@
                               <w:pStyle w:val="BodyText"/>
                               <w:numPr>
                                 <w:ilvl w:val="0"/>
-                                <w:numId w:val="1"/>
+                                <w:numId w:val="2"/>
                               </w:numPr>
                               <w:spacing w:lineRule="auto" w:line="276" w:before="0" w:after="0"/>
                               <w:contextualSpacing/>
@@ -292,7 +292,7 @@
                               <w:pStyle w:val="BodyText"/>
                               <w:numPr>
                                 <w:ilvl w:val="0"/>
-                                <w:numId w:val="1"/>
+                                <w:numId w:val="2"/>
                               </w:numPr>
                               <w:spacing w:lineRule="auto" w:line="276" w:before="0" w:after="0"/>
                               <w:contextualSpacing/>
@@ -320,7 +320,7 @@
                               <w:pStyle w:val="BodyText"/>
                               <w:numPr>
                                 <w:ilvl w:val="0"/>
-                                <w:numId w:val="1"/>
+                                <w:numId w:val="2"/>
                               </w:numPr>
                               <w:spacing w:lineRule="auto" w:line="276" w:before="0" w:after="0"/>
                               <w:contextualSpacing/>
@@ -433,7 +433,7 @@
                               <w:pStyle w:val="BodyText"/>
                               <w:numPr>
                                 <w:ilvl w:val="0"/>
-                                <w:numId w:val="1"/>
+                                <w:numId w:val="2"/>
                               </w:numPr>
                               <w:spacing w:lineRule="auto" w:line="276" w:before="0" w:after="0"/>
                               <w:contextualSpacing/>
@@ -461,7 +461,7 @@
                               <w:pStyle w:val="BodyText"/>
                               <w:numPr>
                                 <w:ilvl w:val="0"/>
-                                <w:numId w:val="1"/>
+                                <w:numId w:val="2"/>
                               </w:numPr>
                               <w:spacing w:lineRule="auto" w:line="276" w:before="0" w:after="0"/>
                               <w:contextualSpacing/>
@@ -570,7 +570,7 @@
                               <w:pStyle w:val="BodyText"/>
                               <w:numPr>
                                 <w:ilvl w:val="0"/>
-                                <w:numId w:val="1"/>
+                                <w:numId w:val="2"/>
                               </w:numPr>
                               <w:spacing w:lineRule="auto" w:line="276" w:before="0" w:after="0"/>
                               <w:contextualSpacing/>
@@ -598,7 +598,7 @@
                               <w:pStyle w:val="BodyText"/>
                               <w:numPr>
                                 <w:ilvl w:val="0"/>
-                                <w:numId w:val="1"/>
+                                <w:numId w:val="2"/>
                               </w:numPr>
                               <w:spacing w:lineRule="auto" w:line="276" w:before="0" w:after="0"/>
                               <w:contextualSpacing/>
@@ -711,7 +711,7 @@
                               <w:pStyle w:val="BodyText"/>
                               <w:numPr>
                                 <w:ilvl w:val="0"/>
-                                <w:numId w:val="1"/>
+                                <w:numId w:val="2"/>
                               </w:numPr>
                               <w:spacing w:lineRule="auto" w:line="276" w:before="0" w:after="0"/>
                               <w:contextualSpacing/>
@@ -739,7 +739,7 @@
                               <w:pStyle w:val="BodyText"/>
                               <w:numPr>
                                 <w:ilvl w:val="0"/>
-                                <w:numId w:val="1"/>
+                                <w:numId w:val="2"/>
                               </w:numPr>
                               <w:spacing w:lineRule="auto" w:line="276" w:before="0" w:after="0"/>
                               <w:contextualSpacing/>
@@ -852,6 +852,8 @@
                               <w:contextualSpacing/>
                               <w:jc w:val="left"/>
                               <w:rPr>
+                                <w:rFonts w:ascii="EB Garamond" w:hAnsi="EB Garamond"/>
+                                <w:color w:val="000000"/>
                                 <w:sz w:val="20"/>
                                 <w:szCs w:val="20"/>
                               </w:rPr>
@@ -861,30 +863,38 @@
                                 <w:rFonts w:cs="Raleway Light" w:ascii="EB Garamond" w:hAnsi="EB Garamond"/>
                                 <w:b w:val="false"/>
                                 <w:bCs w:val="false"/>
-                                <w:sz w:val="20"/>
-                                <w:szCs w:val="20"/>
-                              </w:rPr>
-                              <w:t xml:space="preserve">Associate of Arts in </w:t>
-                            </w:r>
+                                <w:color w:val="000000"/>
+                                <w:sz w:val="20"/>
+                                <w:szCs w:val="20"/>
+                              </w:rPr>
+                              <w:t>Associate of Arts in Behavioral Sciences Psychology</w:t>
+                            </w:r>
+                          </w:p>
+                          <w:p>
+                            <w:pPr>
+                              <w:pStyle w:val="Normal"/>
+                              <w:widowControl/>
+                              <w:bidi w:val="0"/>
+                              <w:spacing w:lineRule="auto" w:line="276" w:before="0" w:after="0"/>
+                              <w:contextualSpacing/>
+                              <w:jc w:val="left"/>
+                              <w:rPr>
+                                <w:rFonts w:ascii="EB Garamond" w:hAnsi="EB Garamond"/>
+                                <w:color w:val="000000"/>
+                                <w:sz w:val="20"/>
+                                <w:szCs w:val="20"/>
+                              </w:rPr>
+                            </w:pPr>
                             <w:r>
                               <w:rPr>
                                 <w:rFonts w:cs="Raleway Light" w:ascii="EB Garamond" w:hAnsi="EB Garamond"/>
                                 <w:b w:val="false"/>
                                 <w:bCs w:val="false"/>
-                                <w:sz w:val="20"/>
-                                <w:szCs w:val="20"/>
-                              </w:rPr>
-                              <w:t xml:space="preserve">Behavioral Sciences </w:t>
-                            </w:r>
-                            <w:r>
-                              <w:rPr>
-                                <w:rFonts w:cs="Raleway Light" w:ascii="EB Garamond" w:hAnsi="EB Garamond"/>
-                                <w:b w:val="false"/>
-                                <w:bCs w:val="false"/>
-                                <w:sz w:val="20"/>
-                                <w:szCs w:val="20"/>
-                              </w:rPr>
-                              <w:t>Psychology</w:t>
+                                <w:color w:val="000000"/>
+                                <w:sz w:val="20"/>
+                                <w:szCs w:val="20"/>
+                              </w:rPr>
+                              <w:t>Certificate of Achievement in Mental Health Work</w:t>
                             </w:r>
                           </w:p>
                           <w:p>
@@ -896,19 +906,19 @@
                               <w:contextualSpacing/>
                               <w:jc w:val="left"/>
                               <w:rPr>
-                                <w:sz w:val="20"/>
-                                <w:szCs w:val="20"/>
-                              </w:rPr>
-                            </w:pPr>
-                            <w:r>
-                              <w:rPr>
-                                <w:rFonts w:cs="Raleway Light" w:ascii="EB Garamond" w:hAnsi="EB Garamond"/>
-                                <w:b w:val="false"/>
-                                <w:bCs w:val="false"/>
-                                <w:sz w:val="20"/>
-                                <w:szCs w:val="20"/>
-                              </w:rPr>
-                              <w:t>Certificate of Achievement in Mental Health Work</w:t>
+                                <w:rFonts w:ascii="EB Garamond" w:hAnsi="EB Garamond"/>
+                                <w:color w:val="000000"/>
+                                <w:sz w:val="20"/>
+                                <w:szCs w:val="20"/>
+                              </w:rPr>
+                            </w:pPr>
+                            <w:r>
+                              <w:rPr>
+                                <w:rFonts w:ascii="EB Garamond" w:hAnsi="EB Garamond"/>
+                                <w:color w:val="000000"/>
+                                <w:sz w:val="20"/>
+                                <w:szCs w:val="20"/>
+                              </w:rPr>
                             </w:r>
                           </w:p>
                           <w:p>
@@ -927,10 +937,14 @@
                             </w:pPr>
                             <w:r>
                               <w:rPr>
-                                <w:rFonts w:ascii="EB Garamond" w:hAnsi="EB Garamond"/>
-                                <w:sz w:val="20"/>
-                                <w:szCs w:val="20"/>
-                              </w:rPr>
+                                <w:rFonts w:cs="Raleway Light" w:ascii="EB Garamond" w:hAnsi="EB Garamond"/>
+                                <w:b/>
+                                <w:bCs/>
+                                <w:color w:val="000000"/>
+                                <w:sz w:val="20"/>
+                                <w:szCs w:val="20"/>
+                              </w:rPr>
+                              <w:t>Duke University, The Fuqua School of Business</w:t>
                             </w:r>
                           </w:p>
                           <w:p>
@@ -943,31 +957,6 @@
                               <w:jc w:val="left"/>
                               <w:rPr>
                                 <w:rFonts w:ascii="EB Garamond" w:hAnsi="EB Garamond"/>
-                                <w:sz w:val="20"/>
-                                <w:szCs w:val="20"/>
-                              </w:rPr>
-                            </w:pPr>
-                            <w:r>
-                              <w:rPr>
-                                <w:rFonts w:cs="Raleway Light" w:ascii="EB Garamond" w:hAnsi="EB Garamond"/>
-                                <w:b/>
-                                <w:bCs/>
-                                <w:color w:val="000000"/>
-                                <w:sz w:val="20"/>
-                                <w:szCs w:val="20"/>
-                              </w:rPr>
-                              <w:t>Duke University, The Fuqua School of Business</w:t>
-                            </w:r>
-                          </w:p>
-                          <w:p>
-                            <w:pPr>
-                              <w:pStyle w:val="Normal"/>
-                              <w:widowControl/>
-                              <w:bidi w:val="0"/>
-                              <w:spacing w:lineRule="auto" w:line="276" w:before="0" w:after="0"/>
-                              <w:contextualSpacing/>
-                              <w:jc w:val="left"/>
-                              <w:rPr>
                                 <w:sz w:val="20"/>
                                 <w:szCs w:val="20"/>
                               </w:rPr>
@@ -1077,7 +1066,7 @@
           </mc:Choice>
           <mc:Fallback>
             <w:pict>
-              <v:rect id="shape_0" ID="Frame2" path="m0,0l-2147483645,0l-2147483645,-2147483646l0,-2147483646xe" stroked="f" o:allowincell="f" style="position:absolute;margin-left:177.2pt;margin-top:49.2pt;width:393.05pt;height:701.65pt;mso-wrap-style:square;v-text-anchor:top">
+              <v:rect id="shape_0" ID="Frame2" path="m0,0l-2147483645,0l-2147483645,-2147483646l0,-2147483646xe" stroked="f" o:allowincell="f" style="position:absolute;margin-left:182.9pt;margin-top:49.2pt;width:378.05pt;height:701.65pt;mso-wrap-style:square;v-text-anchor:top">
                 <v:fill o:detectmouseclick="t" on="false"/>
                 <v:stroke color="#3465a4" joinstyle="round" endcap="flat"/>
                 <v:textbox>
@@ -1170,7 +1159,7 @@
                         <w:pStyle w:val="BodyText"/>
                         <w:numPr>
                           <w:ilvl w:val="0"/>
-                          <w:numId w:val="1"/>
+                          <w:numId w:val="2"/>
                         </w:numPr>
                         <w:spacing w:lineRule="auto" w:line="276" w:before="0" w:after="0"/>
                         <w:contextualSpacing/>
@@ -1198,7 +1187,7 @@
                         <w:pStyle w:val="BodyText"/>
                         <w:numPr>
                           <w:ilvl w:val="0"/>
-                          <w:numId w:val="1"/>
+                          <w:numId w:val="2"/>
                         </w:numPr>
                         <w:spacing w:lineRule="auto" w:line="276" w:before="0" w:after="0"/>
                         <w:contextualSpacing/>
@@ -1311,7 +1300,7 @@
                         <w:pStyle w:val="BodyText"/>
                         <w:numPr>
                           <w:ilvl w:val="0"/>
-                          <w:numId w:val="1"/>
+                          <w:numId w:val="2"/>
                         </w:numPr>
                         <w:spacing w:lineRule="auto" w:line="276" w:before="0" w:after="0"/>
                         <w:contextualSpacing/>
@@ -1339,7 +1328,7 @@
                         <w:pStyle w:val="BodyText"/>
                         <w:numPr>
                           <w:ilvl w:val="0"/>
-                          <w:numId w:val="1"/>
+                          <w:numId w:val="2"/>
                         </w:numPr>
                         <w:spacing w:lineRule="auto" w:line="276" w:before="0" w:after="0"/>
                         <w:contextualSpacing/>
@@ -1452,7 +1441,7 @@
                         <w:pStyle w:val="BodyText"/>
                         <w:numPr>
                           <w:ilvl w:val="0"/>
-                          <w:numId w:val="1"/>
+                          <w:numId w:val="2"/>
                         </w:numPr>
                         <w:spacing w:lineRule="auto" w:line="276" w:before="0" w:after="0"/>
                         <w:contextualSpacing/>
@@ -1480,7 +1469,7 @@
                         <w:pStyle w:val="BodyText"/>
                         <w:numPr>
                           <w:ilvl w:val="0"/>
-                          <w:numId w:val="1"/>
+                          <w:numId w:val="2"/>
                         </w:numPr>
                         <w:spacing w:lineRule="auto" w:line="276" w:before="0" w:after="0"/>
                         <w:contextualSpacing/>
@@ -1589,7 +1578,7 @@
                         <w:pStyle w:val="BodyText"/>
                         <w:numPr>
                           <w:ilvl w:val="0"/>
-                          <w:numId w:val="1"/>
+                          <w:numId w:val="2"/>
                         </w:numPr>
                         <w:spacing w:lineRule="auto" w:line="276" w:before="0" w:after="0"/>
                         <w:contextualSpacing/>
@@ -1617,7 +1606,7 @@
                         <w:pStyle w:val="BodyText"/>
                         <w:numPr>
                           <w:ilvl w:val="0"/>
-                          <w:numId w:val="1"/>
+                          <w:numId w:val="2"/>
                         </w:numPr>
                         <w:spacing w:lineRule="auto" w:line="276" w:before="0" w:after="0"/>
                         <w:contextualSpacing/>
@@ -1730,7 +1719,7 @@
                         <w:pStyle w:val="BodyText"/>
                         <w:numPr>
                           <w:ilvl w:val="0"/>
-                          <w:numId w:val="1"/>
+                          <w:numId w:val="2"/>
                         </w:numPr>
                         <w:spacing w:lineRule="auto" w:line="276" w:before="0" w:after="0"/>
                         <w:contextualSpacing/>
@@ -1758,7 +1747,7 @@
                         <w:pStyle w:val="BodyText"/>
                         <w:numPr>
                           <w:ilvl w:val="0"/>
-                          <w:numId w:val="1"/>
+                          <w:numId w:val="2"/>
                         </w:numPr>
                         <w:spacing w:lineRule="auto" w:line="276" w:before="0" w:after="0"/>
                         <w:contextualSpacing/>
@@ -1871,6 +1860,8 @@
                         <w:contextualSpacing/>
                         <w:jc w:val="left"/>
                         <w:rPr>
+                          <w:rFonts w:ascii="EB Garamond" w:hAnsi="EB Garamond"/>
+                          <w:color w:val="000000"/>
                           <w:sz w:val="20"/>
                           <w:szCs w:val="20"/>
                         </w:rPr>
@@ -1880,30 +1871,38 @@
                           <w:rFonts w:cs="Raleway Light" w:ascii="EB Garamond" w:hAnsi="EB Garamond"/>
                           <w:b w:val="false"/>
                           <w:bCs w:val="false"/>
-                          <w:sz w:val="20"/>
-                          <w:szCs w:val="20"/>
-                        </w:rPr>
-                        <w:t xml:space="preserve">Associate of Arts in </w:t>
-                      </w:r>
+                          <w:color w:val="000000"/>
+                          <w:sz w:val="20"/>
+                          <w:szCs w:val="20"/>
+                        </w:rPr>
+                        <w:t>Associate of Arts in Behavioral Sciences Psychology</w:t>
+                      </w:r>
+                    </w:p>
+                    <w:p>
+                      <w:pPr>
+                        <w:pStyle w:val="Normal"/>
+                        <w:widowControl/>
+                        <w:bidi w:val="0"/>
+                        <w:spacing w:lineRule="auto" w:line="276" w:before="0" w:after="0"/>
+                        <w:contextualSpacing/>
+                        <w:jc w:val="left"/>
+                        <w:rPr>
+                          <w:rFonts w:ascii="EB Garamond" w:hAnsi="EB Garamond"/>
+                          <w:color w:val="000000"/>
+                          <w:sz w:val="20"/>
+                          <w:szCs w:val="20"/>
+                        </w:rPr>
+                      </w:pPr>
                       <w:r>
                         <w:rPr>
                           <w:rFonts w:cs="Raleway Light" w:ascii="EB Garamond" w:hAnsi="EB Garamond"/>
                           <w:b w:val="false"/>
                           <w:bCs w:val="false"/>
-                          <w:sz w:val="20"/>
-                          <w:szCs w:val="20"/>
-                        </w:rPr>
-                        <w:t xml:space="preserve">Behavioral Sciences </w:t>
-                      </w:r>
-                      <w:r>
-                        <w:rPr>
-                          <w:rFonts w:cs="Raleway Light" w:ascii="EB Garamond" w:hAnsi="EB Garamond"/>
-                          <w:b w:val="false"/>
-                          <w:bCs w:val="false"/>
-                          <w:sz w:val="20"/>
-                          <w:szCs w:val="20"/>
-                        </w:rPr>
-                        <w:t>Psychology</w:t>
+                          <w:color w:val="000000"/>
+                          <w:sz w:val="20"/>
+                          <w:szCs w:val="20"/>
+                        </w:rPr>
+                        <w:t>Certificate of Achievement in Mental Health Work</w:t>
                       </w:r>
                     </w:p>
                     <w:p>
@@ -1915,19 +1914,19 @@
                         <w:contextualSpacing/>
                         <w:jc w:val="left"/>
                         <w:rPr>
-                          <w:sz w:val="20"/>
-                          <w:szCs w:val="20"/>
-                        </w:rPr>
-                      </w:pPr>
-                      <w:r>
-                        <w:rPr>
-                          <w:rFonts w:cs="Raleway Light" w:ascii="EB Garamond" w:hAnsi="EB Garamond"/>
-                          <w:b w:val="false"/>
-                          <w:bCs w:val="false"/>
-                          <w:sz w:val="20"/>
-                          <w:szCs w:val="20"/>
-                        </w:rPr>
-                        <w:t>Certificate of Achievement in Mental Health Work</w:t>
+                          <w:rFonts w:ascii="EB Garamond" w:hAnsi="EB Garamond"/>
+                          <w:color w:val="000000"/>
+                          <w:sz w:val="20"/>
+                          <w:szCs w:val="20"/>
+                        </w:rPr>
+                      </w:pPr>
+                      <w:r>
+                        <w:rPr>
+                          <w:rFonts w:ascii="EB Garamond" w:hAnsi="EB Garamond"/>
+                          <w:color w:val="000000"/>
+                          <w:sz w:val="20"/>
+                          <w:szCs w:val="20"/>
+                        </w:rPr>
                       </w:r>
                     </w:p>
                     <w:p>
@@ -1946,10 +1945,14 @@
                       </w:pPr>
                       <w:r>
                         <w:rPr>
-                          <w:rFonts w:ascii="EB Garamond" w:hAnsi="EB Garamond"/>
-                          <w:sz w:val="20"/>
-                          <w:szCs w:val="20"/>
-                        </w:rPr>
+                          <w:rFonts w:cs="Raleway Light" w:ascii="EB Garamond" w:hAnsi="EB Garamond"/>
+                          <w:b/>
+                          <w:bCs/>
+                          <w:color w:val="000000"/>
+                          <w:sz w:val="20"/>
+                          <w:szCs w:val="20"/>
+                        </w:rPr>
+                        <w:t>Duke University, The Fuqua School of Business</w:t>
                       </w:r>
                     </w:p>
                     <w:p>
@@ -1962,31 +1965,6 @@
                         <w:jc w:val="left"/>
                         <w:rPr>
                           <w:rFonts w:ascii="EB Garamond" w:hAnsi="EB Garamond"/>
-                          <w:sz w:val="20"/>
-                          <w:szCs w:val="20"/>
-                        </w:rPr>
-                      </w:pPr>
-                      <w:r>
-                        <w:rPr>
-                          <w:rFonts w:cs="Raleway Light" w:ascii="EB Garamond" w:hAnsi="EB Garamond"/>
-                          <w:b/>
-                          <w:bCs/>
-                          <w:color w:val="000000"/>
-                          <w:sz w:val="20"/>
-                          <w:szCs w:val="20"/>
-                        </w:rPr>
-                        <w:t>Duke University, The Fuqua School of Business</w:t>
-                      </w:r>
-                    </w:p>
-                    <w:p>
-                      <w:pPr>
-                        <w:pStyle w:val="Normal"/>
-                        <w:widowControl/>
-                        <w:bidi w:val="0"/>
-                        <w:spacing w:lineRule="auto" w:line="276" w:before="0" w:after="0"/>
-                        <w:contextualSpacing/>
-                        <w:jc w:val="left"/>
-                        <w:rPr>
                           <w:sz w:val="20"/>
                           <w:szCs w:val="20"/>
                         </w:rPr>
@@ -2141,8 +2119,8 @@
                               <w:jc w:val="center"/>
                               <w:rPr>
                                 <w:rFonts w:ascii="EB Garamond" w:hAnsi="EB Garamond"/>
-                                <w:sz w:val="60"/>
-                                <w:szCs w:val="60"/>
+                                <w:sz w:val="50"/>
+                                <w:szCs w:val="50"/>
                               </w:rPr>
                             </w:pPr>
                             <w:r>
@@ -2152,8 +2130,8 @@
                                 <w:bCs/>
                                 <w:color w:val="2A6099"/>
                                 <w:kern w:val="0"/>
-                                <w:sz w:val="60"/>
-                                <w:szCs w:val="60"/>
+                                <w:sz w:val="50"/>
+                                <w:szCs w:val="50"/>
                                 <w:u w:val="none"/>
                                 <w:lang w:val="en-GB" w:eastAsia="zh-CN" w:bidi="he-IL"/>
                               </w:rPr>
@@ -2289,8 +2267,8 @@
                         <w:jc w:val="center"/>
                         <w:rPr>
                           <w:rFonts w:ascii="EB Garamond" w:hAnsi="EB Garamond"/>
-                          <w:sz w:val="60"/>
-                          <w:szCs w:val="60"/>
+                          <w:sz w:val="50"/>
+                          <w:szCs w:val="50"/>
                         </w:rPr>
                       </w:pPr>
                       <w:r>
@@ -2300,8 +2278,8 @@
                           <w:bCs/>
                           <w:color w:val="2A6099"/>
                           <w:kern w:val="0"/>
-                          <w:sz w:val="60"/>
-                          <w:szCs w:val="60"/>
+                          <w:sz w:val="50"/>
+                          <w:szCs w:val="50"/>
                           <w:u w:val="none"/>
                           <w:lang w:val="en-GB" w:eastAsia="zh-CN" w:bidi="he-IL"/>
                         </w:rPr>
@@ -2421,7 +2399,7 @@
               <wp:anchor behindDoc="0" distT="0" distB="0" distL="0" distR="0" simplePos="0" locked="0" layoutInCell="1" allowOverlap="1" relativeHeight="6">
                 <wp:simplePos x="0" y="0"/>
                 <wp:positionH relativeFrom="column">
-                  <wp:posOffset>-401955</wp:posOffset>
+                  <wp:posOffset>-281940</wp:posOffset>
                 </wp:positionH>
                 <wp:positionV relativeFrom="paragraph">
                   <wp:posOffset>641350</wp:posOffset>
@@ -2488,6 +2466,13 @@
                               <w:jc w:val="left"/>
                               <w:rPr>
                                 <w:rFonts w:ascii="EB Garamond" w:hAnsi="EB Garamond"/>
+                                <w:sz w:val="20"/>
+                                <w:szCs w:val="20"/>
+                              </w:rPr>
+                            </w:pPr>
+                            <w:r>
+                              <w:rPr>
+                                <w:rFonts w:ascii="EB Garamond" w:hAnsi="EB Garamond"/>
                                 <w:b w:val="false"/>
                                 <w:i w:val="false"/>
                                 <w:caps w:val="false"/>
@@ -2497,19 +2482,6 @@
                                 <w:sz w:val="20"/>
                                 <w:szCs w:val="20"/>
                               </w:rPr>
-                            </w:pPr>
-                            <w:r>
-                              <w:rPr>
-                                <w:rFonts w:ascii="EB Garamond" w:hAnsi="EB Garamond"/>
-                                <w:b w:val="false"/>
-                                <w:i w:val="false"/>
-                                <w:caps w:val="false"/>
-                                <w:smallCaps w:val="false"/>
-                                <w:color w:val="000000"/>
-                                <w:spacing w:val="0"/>
-                                <w:sz w:val="20"/>
-                                <w:szCs w:val="20"/>
-                              </w:rPr>
                               <w:t>As a former businessman specializing in process innovation, I am determined to leverage my diversified experience and education to thrive in the mental health field. My present objective is to secure a role as a Substance Abuse Counselor or Mental Health Worker where I can utilize my interpersonal skills and problem-solving abilities to support individuals in need. I am seeking to join an organization that values compassion and evidence-based practices, providing opportunities for me to grow my expertise in counseling and mental health services. My accomplishments include fostering collaborative environments, implementing innovative solutions to improve outcomes, and applying a client-centered approach to drive positive change.</w:t>
                             </w:r>
                           </w:p>
@@ -2521,12 +2493,16 @@
                               <w:contextualSpacing/>
                               <w:jc w:val="left"/>
                               <w:rPr>
-                                <w:color w:val="000000"/>
-                              </w:rPr>
-                            </w:pPr>
-                            <w:r>
-                              <w:rPr>
-                                <w:rFonts w:ascii="EB Garamond" w:hAnsi="EB Garamond"/>
+                                <w:rFonts w:ascii="EB Garamond" w:hAnsi="EB Garamond"/>
+                                <w:color w:val="000000"/>
+                                <w:sz w:val="20"/>
+                                <w:szCs w:val="20"/>
+                              </w:rPr>
+                            </w:pPr>
+                            <w:r>
+                              <w:rPr>
+                                <w:rFonts w:ascii="EB Garamond" w:hAnsi="EB Garamond"/>
+                                <w:color w:val="000000"/>
                                 <w:sz w:val="20"/>
                                 <w:szCs w:val="20"/>
                               </w:rPr>
@@ -2553,18 +2529,31 @@
                                 <w:sz w:val="40"/>
                                 <w:szCs w:val="40"/>
                               </w:rPr>
-                              <w:t>Top</w:t>
-                            </w:r>
+                              <w:t>Skills</w:t>
+                            </w:r>
+                          </w:p>
+                          <w:p>
+                            <w:pPr>
+                              <w:pStyle w:val="BodyText"/>
+                              <w:spacing w:lineRule="auto" w:line="276" w:before="0" w:after="0"/>
+                              <w:contextualSpacing/>
+                              <w:jc w:val="center"/>
+                              <w:rPr>
+                                <w:rFonts w:ascii="EB Garamond" w:hAnsi="EB Garamond"/>
+                                <w:sz w:val="20"/>
+                                <w:szCs w:val="20"/>
+                              </w:rPr>
+                            </w:pPr>
                             <w:r>
                               <w:rPr>
                                 <w:rFonts w:ascii="EB Garamond" w:hAnsi="EB Garamond"/>
                                 <w:b/>
                                 <w:bCs/>
-                                <w:color w:val="2A6099"/>
-                                <w:sz w:val="40"/>
-                                <w:szCs w:val="40"/>
-                              </w:rPr>
-                              <w:t xml:space="preserve"> Skills</w:t>
+                                <w:color w:val="000000"/>
+                                <w:sz w:val="20"/>
+                                <w:szCs w:val="20"/>
+                              </w:rPr>
+                              <w:t>Technical</w:t>
                             </w:r>
                           </w:p>
                           <w:p>
@@ -2573,24 +2562,224 @@
                               <w:spacing w:lineRule="auto" w:line="276" w:before="0" w:after="0"/>
                               <w:contextualSpacing/>
                               <w:jc w:val="center"/>
+                              <w:rPr>
+                                <w:rFonts w:ascii="EB Garamond" w:hAnsi="EB Garamond"/>
+                                <w:sz w:val="20"/>
+                                <w:szCs w:val="20"/>
+                              </w:rPr>
+                            </w:pPr>
+                            <w:r>
+                              <w:rPr>
+                                <w:rFonts w:ascii="EB Garamond" w:hAnsi="EB Garamond"/>
+                                <w:color w:val="000000"/>
+                                <w:sz w:val="20"/>
+                                <w:szCs w:val="20"/>
+                              </w:rPr>
+                              <w:t>Linux &amp; Windows Administration</w:t>
+                            </w:r>
+                          </w:p>
+                          <w:p>
+                            <w:pPr>
+                              <w:pStyle w:val="BodyText"/>
+                              <w:spacing w:lineRule="auto" w:line="276" w:before="0" w:after="0"/>
+                              <w:contextualSpacing/>
+                              <w:jc w:val="center"/>
+                              <w:rPr>
+                                <w:rFonts w:ascii="EB Garamond" w:hAnsi="EB Garamond"/>
+                                <w:sz w:val="20"/>
+                                <w:szCs w:val="20"/>
+                              </w:rPr>
+                            </w:pPr>
+                            <w:r>
+                              <w:rPr>
+                                <w:rFonts w:ascii="EB Garamond" w:hAnsi="EB Garamond"/>
+                                <w:color w:val="000000"/>
+                                <w:sz w:val="20"/>
+                                <w:szCs w:val="20"/>
+                              </w:rPr>
+                              <w:t>Microsoft Excel &amp; Office 365</w:t>
+                            </w:r>
+                          </w:p>
+                          <w:p>
+                            <w:pPr>
+                              <w:pStyle w:val="BodyText"/>
+                              <w:spacing w:lineRule="auto" w:line="276" w:before="0" w:after="0"/>
+                              <w:contextualSpacing/>
+                              <w:jc w:val="center"/>
+                              <w:rPr>
+                                <w:rFonts w:ascii="EB Garamond" w:hAnsi="EB Garamond"/>
+                                <w:sz w:val="20"/>
+                                <w:szCs w:val="20"/>
+                              </w:rPr>
+                            </w:pPr>
+                            <w:r>
+                              <w:rPr>
+                                <w:rFonts w:ascii="EB Garamond" w:hAnsi="EB Garamond"/>
+                                <w:color w:val="000000"/>
+                                <w:sz w:val="20"/>
+                                <w:szCs w:val="20"/>
+                              </w:rPr>
+                              <w:t>SQL Databases &amp; Salesfore CRM</w:t>
+                            </w:r>
+                          </w:p>
+                          <w:p>
+                            <w:pPr>
+                              <w:pStyle w:val="BodyText"/>
+                              <w:spacing w:lineRule="auto" w:line="276" w:before="0" w:after="0"/>
+                              <w:contextualSpacing/>
+                              <w:jc w:val="center"/>
+                              <w:rPr>
+                                <w:rFonts w:ascii="EB Garamond" w:hAnsi="EB Garamond"/>
+                                <w:sz w:val="20"/>
+                                <w:szCs w:val="20"/>
+                              </w:rPr>
+                            </w:pPr>
+                            <w:r>
+                              <w:rPr>
+                                <w:rFonts w:ascii="EB Garamond" w:hAnsi="EB Garamond"/>
+                                <w:color w:val="000000"/>
+                                <w:sz w:val="20"/>
+                                <w:szCs w:val="20"/>
+                              </w:rPr>
+                              <w:t>JavaScript, HTML &amp; CSS</w:t>
+                            </w:r>
+                          </w:p>
+                          <w:p>
+                            <w:pPr>
+                              <w:pStyle w:val="BodyText"/>
+                              <w:spacing w:lineRule="auto" w:line="276" w:before="0" w:after="0"/>
+                              <w:contextualSpacing/>
+                              <w:jc w:val="center"/>
+                              <w:rPr>
+                                <w:rFonts w:ascii="EB Garamond" w:hAnsi="EB Garamond"/>
+                                <w:sz w:val="20"/>
+                                <w:szCs w:val="20"/>
+                              </w:rPr>
+                            </w:pPr>
+                            <w:r>
+                              <w:rPr>
+                                <w:rFonts w:ascii="EB Garamond" w:hAnsi="EB Garamond"/>
+                                <w:color w:val="000000"/>
+                                <w:sz w:val="20"/>
+                                <w:szCs w:val="20"/>
+                              </w:rPr>
+                              <w:t>Computer Systems &amp; Networking</w:t>
+                            </w:r>
+                          </w:p>
+                          <w:p>
+                            <w:pPr>
+                              <w:pStyle w:val="BodyText"/>
+                              <w:spacing w:lineRule="auto" w:line="276" w:before="0" w:after="0"/>
+                              <w:contextualSpacing/>
+                              <w:jc w:val="center"/>
+                              <w:rPr>
+                                <w:rFonts w:ascii="EB Garamond" w:hAnsi="EB Garamond"/>
+                                <w:color w:val="000000"/>
+                                <w:sz w:val="20"/>
+                                <w:szCs w:val="20"/>
+                              </w:rPr>
+                            </w:pPr>
+                            <w:r>
+                              <w:rPr>
+                                <w:rFonts w:ascii="EB Garamond" w:hAnsi="EB Garamond"/>
+                                <w:color w:val="000000"/>
+                                <w:sz w:val="20"/>
+                                <w:szCs w:val="20"/>
+                              </w:rPr>
+                              <w:t>Counseling &amp; Case Management</w:t>
+                            </w:r>
+                          </w:p>
+                          <w:p>
+                            <w:pPr>
+                              <w:pStyle w:val="BodyText"/>
+                              <w:spacing w:lineRule="auto" w:line="276" w:before="0" w:after="0"/>
+                              <w:contextualSpacing/>
+                              <w:jc w:val="center"/>
+                              <w:rPr>
+                                <w:rFonts w:ascii="EB Garamond" w:hAnsi="EB Garamond"/>
+                                <w:color w:val="000000"/>
+                                <w:sz w:val="20"/>
+                                <w:szCs w:val="20"/>
+                              </w:rPr>
+                            </w:pPr>
+                            <w:r>
+                              <w:rPr>
+                                <w:rFonts w:ascii="EB Garamond" w:hAnsi="EB Garamond"/>
+                                <w:color w:val="000000"/>
+                                <w:sz w:val="20"/>
+                                <w:szCs w:val="20"/>
+                              </w:rPr>
+                              <w:t>Crisis Intervention &amp; Trauma Care</w:t>
+                            </w:r>
+                          </w:p>
+                          <w:p>
+                            <w:pPr>
+                              <w:pStyle w:val="BodyText"/>
+                              <w:spacing w:lineRule="auto" w:line="276" w:before="0" w:after="0"/>
+                              <w:contextualSpacing/>
+                              <w:jc w:val="center"/>
+                              <w:rPr>
+                                <w:rFonts w:ascii="EB Garamond" w:hAnsi="EB Garamond"/>
+                                <w:color w:val="000000"/>
+                                <w:sz w:val="20"/>
+                                <w:szCs w:val="20"/>
+                              </w:rPr>
+                            </w:pPr>
+                            <w:r>
+                              <w:rPr>
+                                <w:rFonts w:ascii="EB Garamond" w:hAnsi="EB Garamond"/>
+                                <w:color w:val="000000"/>
+                                <w:sz w:val="20"/>
+                                <w:szCs w:val="20"/>
+                              </w:rPr>
+                              <w:t>Program Development &amp; Documentation</w:t>
+                            </w:r>
+                          </w:p>
+                          <w:p>
+                            <w:pPr>
+                              <w:pStyle w:val="BodyText"/>
+                              <w:spacing w:lineRule="auto" w:line="276" w:before="0" w:after="0"/>
+                              <w:contextualSpacing/>
+                              <w:jc w:val="center"/>
+                              <w:rPr>
+                                <w:rFonts w:ascii="EB Garamond" w:hAnsi="EB Garamond"/>
+                                <w:color w:val="000000"/>
+                                <w:sz w:val="20"/>
+                                <w:szCs w:val="20"/>
+                              </w:rPr>
+                            </w:pPr>
+                            <w:r>
+                              <w:rPr>
+                                <w:rFonts w:ascii="EB Garamond" w:hAnsi="EB Garamond"/>
+                                <w:color w:val="000000"/>
+                                <w:sz w:val="20"/>
+                                <w:szCs w:val="20"/>
+                              </w:rPr>
+                            </w:r>
+                          </w:p>
+                          <w:p>
+                            <w:pPr>
+                              <w:pStyle w:val="BodyText"/>
+                              <w:spacing w:lineRule="auto" w:line="276" w:before="0" w:after="0"/>
+                              <w:contextualSpacing/>
+                              <w:jc w:val="center"/>
+                              <w:rPr>
+                                <w:rFonts w:ascii="EB Garamond" w:hAnsi="EB Garamond"/>
+                                <w:color w:val="000000"/>
+                                <w:sz w:val="20"/>
+                                <w:szCs w:val="20"/>
+                              </w:rPr>
+                            </w:pPr>
+                            <w:r>
                               <w:rPr>
                                 <w:rFonts w:ascii="EB Garamond" w:hAnsi="EB Garamond"/>
                                 <w:b/>
                                 <w:bCs/>
-                                <w:sz w:val="20"/>
-                                <w:szCs w:val="20"/>
-                              </w:rPr>
-                            </w:pPr>
-                            <w:r>
-                              <w:rPr>
-                                <w:rFonts w:ascii="EB Garamond" w:hAnsi="EB Garamond"/>
-                                <w:b/>
-                                <w:bCs/>
-                                <w:color w:val="000000"/>
-                                <w:sz w:val="20"/>
-                                <w:szCs w:val="20"/>
-                              </w:rPr>
-                              <w:t>Technical</w:t>
+                                <w:color w:val="000000"/>
+                                <w:sz w:val="20"/>
+                                <w:szCs w:val="20"/>
+                              </w:rPr>
+                              <w:t>Interpersonal</w:t>
                             </w:r>
                           </w:p>
                           <w:p>
@@ -2601,18 +2790,19 @@
                               <w:jc w:val="center"/>
                               <w:rPr>
                                 <w:rFonts w:ascii="EB Garamond" w:hAnsi="EB Garamond"/>
-                                <w:sz w:val="20"/>
-                                <w:szCs w:val="20"/>
-                              </w:rPr>
-                            </w:pPr>
-                            <w:r>
-                              <w:rPr>
-                                <w:rFonts w:ascii="EB Garamond" w:hAnsi="EB Garamond"/>
-                                <w:color w:val="000000"/>
-                                <w:sz w:val="20"/>
-                                <w:szCs w:val="20"/>
-                              </w:rPr>
-                              <w:t>Linux &amp; Windows Administration</w:t>
+                                <w:color w:val="000000"/>
+                                <w:sz w:val="20"/>
+                                <w:szCs w:val="20"/>
+                              </w:rPr>
+                            </w:pPr>
+                            <w:r>
+                              <w:rPr>
+                                <w:rFonts w:ascii="EB Garamond" w:hAnsi="EB Garamond"/>
+                                <w:color w:val="000000"/>
+                                <w:sz w:val="20"/>
+                                <w:szCs w:val="20"/>
+                              </w:rPr>
+                              <w:t>Emotional Intelligence</w:t>
                             </w:r>
                           </w:p>
                           <w:p>
@@ -2623,18 +2813,19 @@
                               <w:jc w:val="center"/>
                               <w:rPr>
                                 <w:rFonts w:ascii="EB Garamond" w:hAnsi="EB Garamond"/>
-                                <w:sz w:val="20"/>
-                                <w:szCs w:val="20"/>
-                              </w:rPr>
-                            </w:pPr>
-                            <w:r>
-                              <w:rPr>
-                                <w:rFonts w:ascii="EB Garamond" w:hAnsi="EB Garamond"/>
-                                <w:color w:val="000000"/>
-                                <w:sz w:val="20"/>
-                                <w:szCs w:val="20"/>
-                              </w:rPr>
-                              <w:t>Microsoft Excel &amp; Office 365</w:t>
+                                <w:color w:val="000000"/>
+                                <w:sz w:val="20"/>
+                                <w:szCs w:val="20"/>
+                              </w:rPr>
+                            </w:pPr>
+                            <w:r>
+                              <w:rPr>
+                                <w:rFonts w:ascii="EB Garamond" w:hAnsi="EB Garamond"/>
+                                <w:color w:val="000000"/>
+                                <w:sz w:val="20"/>
+                                <w:szCs w:val="20"/>
+                              </w:rPr>
+                              <w:t>Problem-Solving &amp; Adaptability</w:t>
                             </w:r>
                           </w:p>
                           <w:p>
@@ -2645,27 +2836,19 @@
                               <w:jc w:val="center"/>
                               <w:rPr>
                                 <w:rFonts w:ascii="EB Garamond" w:hAnsi="EB Garamond"/>
-                                <w:sz w:val="20"/>
-                                <w:szCs w:val="20"/>
-                              </w:rPr>
-                            </w:pPr>
-                            <w:r>
-                              <w:rPr>
-                                <w:rFonts w:ascii="EB Garamond" w:hAnsi="EB Garamond"/>
-                                <w:color w:val="000000"/>
-                                <w:sz w:val="20"/>
-                                <w:szCs w:val="20"/>
-                              </w:rPr>
-                              <w:t xml:space="preserve">SQL Databases </w:t>
-                            </w:r>
-                            <w:r>
-                              <w:rPr>
-                                <w:rFonts w:ascii="EB Garamond" w:hAnsi="EB Garamond"/>
-                                <w:color w:val="000000"/>
-                                <w:sz w:val="20"/>
-                                <w:szCs w:val="20"/>
-                              </w:rPr>
-                              <w:t>&amp; Salesfore CRM</w:t>
+                                <w:color w:val="000000"/>
+                                <w:sz w:val="20"/>
+                                <w:szCs w:val="20"/>
+                              </w:rPr>
+                            </w:pPr>
+                            <w:r>
+                              <w:rPr>
+                                <w:rFonts w:ascii="EB Garamond" w:hAnsi="EB Garamond"/>
+                                <w:color w:val="000000"/>
+                                <w:sz w:val="20"/>
+                                <w:szCs w:val="20"/>
+                              </w:rPr>
+                              <w:t>Communication &amp; Collaboration</w:t>
                             </w:r>
                           </w:p>
                           <w:p>
@@ -2676,27 +2859,19 @@
                               <w:jc w:val="center"/>
                               <w:rPr>
                                 <w:rFonts w:ascii="EB Garamond" w:hAnsi="EB Garamond"/>
-                                <w:sz w:val="20"/>
-                                <w:szCs w:val="20"/>
-                              </w:rPr>
-                            </w:pPr>
-                            <w:r>
-                              <w:rPr>
-                                <w:rFonts w:ascii="EB Garamond" w:hAnsi="EB Garamond"/>
-                                <w:color w:val="000000"/>
-                                <w:sz w:val="20"/>
-                                <w:szCs w:val="20"/>
-                              </w:rPr>
-                              <w:t xml:space="preserve">JavaScript, </w:t>
-                            </w:r>
-                            <w:r>
-                              <w:rPr>
-                                <w:rFonts w:ascii="EB Garamond" w:hAnsi="EB Garamond"/>
-                                <w:color w:val="000000"/>
-                                <w:sz w:val="20"/>
-                                <w:szCs w:val="20"/>
-                              </w:rPr>
-                              <w:t>HTML &amp; CSS</w:t>
+                                <w:color w:val="000000"/>
+                                <w:sz w:val="20"/>
+                                <w:szCs w:val="20"/>
+                              </w:rPr>
+                            </w:pPr>
+                            <w:r>
+                              <w:rPr>
+                                <w:rFonts w:ascii="EB Garamond" w:hAnsi="EB Garamond"/>
+                                <w:color w:val="000000"/>
+                                <w:sz w:val="20"/>
+                                <w:szCs w:val="20"/>
+                              </w:rPr>
+                              <w:t>Patience &amp; Active Listening</w:t>
                             </w:r>
                           </w:p>
                           <w:p>
@@ -2707,18 +2882,19 @@
                               <w:jc w:val="center"/>
                               <w:rPr>
                                 <w:rFonts w:ascii="EB Garamond" w:hAnsi="EB Garamond"/>
-                                <w:sz w:val="20"/>
-                                <w:szCs w:val="20"/>
-                              </w:rPr>
-                            </w:pPr>
-                            <w:r>
-                              <w:rPr>
-                                <w:rFonts w:ascii="EB Garamond" w:hAnsi="EB Garamond"/>
-                                <w:color w:val="000000"/>
-                                <w:sz w:val="20"/>
-                                <w:szCs w:val="20"/>
-                              </w:rPr>
-                              <w:t>Computer Systems &amp; Networking</w:t>
+                                <w:color w:val="000000"/>
+                                <w:sz w:val="20"/>
+                                <w:szCs w:val="20"/>
+                              </w:rPr>
+                            </w:pPr>
+                            <w:r>
+                              <w:rPr>
+                                <w:rFonts w:ascii="EB Garamond" w:hAnsi="EB Garamond"/>
+                                <w:color w:val="000000"/>
+                                <w:sz w:val="20"/>
+                                <w:szCs w:val="20"/>
+                              </w:rPr>
+                              <w:t>Cultural Competence &amp; Sensitivity</w:t>
                             </w:r>
                           </w:p>
                           <w:p>
@@ -2729,314 +2905,19 @@
                               <w:jc w:val="center"/>
                               <w:rPr>
                                 <w:rFonts w:ascii="EB Garamond" w:hAnsi="EB Garamond"/>
-                                <w:sz w:val="20"/>
-                                <w:szCs w:val="20"/>
-                              </w:rPr>
-                            </w:pPr>
-                            <w:r>
-                              <w:rPr>
-                                <w:rFonts w:ascii="EB Garamond" w:hAnsi="EB Garamond"/>
-                                <w:sz w:val="20"/>
-                                <w:szCs w:val="20"/>
-                              </w:rPr>
-                              <w:t xml:space="preserve">Counseling </w:t>
-                            </w:r>
-                            <w:r>
-                              <w:rPr>
-                                <w:rFonts w:ascii="EB Garamond" w:hAnsi="EB Garamond"/>
-                                <w:sz w:val="20"/>
-                                <w:szCs w:val="20"/>
-                              </w:rPr>
-                              <w:t xml:space="preserve">&amp; </w:t>
-                            </w:r>
-                            <w:r>
-                              <w:rPr>
-                                <w:rFonts w:ascii="EB Garamond" w:hAnsi="EB Garamond"/>
-                                <w:sz w:val="20"/>
-                                <w:szCs w:val="20"/>
-                              </w:rPr>
-                              <w:t>Case Management</w:t>
-                            </w:r>
-                          </w:p>
-                          <w:p>
-                            <w:pPr>
-                              <w:pStyle w:val="BodyText"/>
-                              <w:spacing w:lineRule="auto" w:line="276" w:before="0" w:after="0"/>
-                              <w:contextualSpacing/>
-                              <w:jc w:val="center"/>
-                              <w:rPr>
-                                <w:rFonts w:ascii="EB Garamond" w:hAnsi="EB Garamond"/>
-                                <w:sz w:val="20"/>
-                                <w:szCs w:val="20"/>
-                              </w:rPr>
-                            </w:pPr>
-                            <w:r>
-                              <w:rPr>
-                                <w:rFonts w:ascii="EB Garamond" w:hAnsi="EB Garamond"/>
-                                <w:sz w:val="20"/>
-                                <w:szCs w:val="20"/>
-                              </w:rPr>
-                              <w:t xml:space="preserve">Crisis Intervention </w:t>
-                            </w:r>
-                            <w:r>
-                              <w:rPr>
-                                <w:rFonts w:ascii="EB Garamond" w:hAnsi="EB Garamond"/>
-                                <w:sz w:val="20"/>
-                                <w:szCs w:val="20"/>
-                              </w:rPr>
-                              <w:t>&amp; Trauma Care</w:t>
-                            </w:r>
-                          </w:p>
-                          <w:p>
-                            <w:pPr>
-                              <w:pStyle w:val="BodyText"/>
-                              <w:spacing w:lineRule="auto" w:line="276" w:before="0" w:after="0"/>
-                              <w:contextualSpacing/>
-                              <w:jc w:val="center"/>
-                              <w:rPr>
-                                <w:rFonts w:ascii="EB Garamond" w:hAnsi="EB Garamond"/>
-                                <w:sz w:val="20"/>
-                                <w:szCs w:val="20"/>
-                              </w:rPr>
-                            </w:pPr>
-                            <w:r>
-                              <w:rPr>
-                                <w:rFonts w:ascii="EB Garamond" w:hAnsi="EB Garamond"/>
-                                <w:sz w:val="20"/>
-                                <w:szCs w:val="20"/>
-                              </w:rPr>
-                              <w:t xml:space="preserve">Program Development </w:t>
-                            </w:r>
-                            <w:r>
-                              <w:rPr>
-                                <w:rFonts w:ascii="EB Garamond" w:hAnsi="EB Garamond"/>
-                                <w:sz w:val="20"/>
-                                <w:szCs w:val="20"/>
-                              </w:rPr>
-                              <w:t xml:space="preserve">&amp; </w:t>
-                            </w:r>
-                            <w:r>
-                              <w:rPr>
-                                <w:rFonts w:ascii="EB Garamond" w:hAnsi="EB Garamond"/>
-                                <w:sz w:val="20"/>
-                                <w:szCs w:val="20"/>
-                              </w:rPr>
-                              <w:t>Documentation</w:t>
-                            </w:r>
-                          </w:p>
-                          <w:p>
-                            <w:pPr>
-                              <w:pStyle w:val="BodyText"/>
-                              <w:spacing w:lineRule="auto" w:line="276" w:before="0" w:after="0"/>
-                              <w:contextualSpacing/>
-                              <w:jc w:val="center"/>
-                              <w:rPr>
-                                <w:rFonts w:ascii="EB Garamond" w:hAnsi="EB Garamond"/>
-                                <w:sz w:val="20"/>
-                                <w:szCs w:val="20"/>
-                              </w:rPr>
-                            </w:pPr>
-                            <w:r>
-                              <w:rPr>
-                                <w:rFonts w:ascii="EB Garamond" w:hAnsi="EB Garamond"/>
-                                <w:sz w:val="20"/>
-                                <w:szCs w:val="20"/>
-                              </w:rPr>
-                            </w:r>
-                          </w:p>
-                          <w:p>
-                            <w:pPr>
-                              <w:pStyle w:val="BodyText"/>
-                              <w:spacing w:lineRule="auto" w:line="276" w:before="0" w:after="0"/>
-                              <w:contextualSpacing/>
-                              <w:jc w:val="center"/>
-                              <w:rPr>
-                                <w:rFonts w:ascii="EB Garamond" w:hAnsi="EB Garamond"/>
-                                <w:b/>
-                                <w:bCs/>
-                                <w:sz w:val="20"/>
-                                <w:szCs w:val="20"/>
-                              </w:rPr>
-                            </w:pPr>
-                            <w:r>
-                              <w:rPr>
-                                <w:rFonts w:ascii="EB Garamond" w:hAnsi="EB Garamond"/>
-                                <w:b/>
-                                <w:bCs/>
-                                <w:sz w:val="20"/>
-                                <w:szCs w:val="20"/>
-                              </w:rPr>
-                              <w:t>Interpersonal</w:t>
-                            </w:r>
-                          </w:p>
-                          <w:p>
-                            <w:pPr>
-                              <w:pStyle w:val="BodyText"/>
-                              <w:spacing w:lineRule="auto" w:line="276" w:before="0" w:after="0"/>
-                              <w:contextualSpacing/>
-                              <w:jc w:val="center"/>
-                              <w:rPr>
-                                <w:rFonts w:ascii="EB Garamond" w:hAnsi="EB Garamond"/>
-                                <w:sz w:val="20"/>
-                                <w:szCs w:val="20"/>
-                              </w:rPr>
-                            </w:pPr>
-                            <w:r>
-                              <w:rPr>
-                                <w:rFonts w:ascii="EB Garamond" w:hAnsi="EB Garamond"/>
-                                <w:sz w:val="20"/>
-                                <w:szCs w:val="20"/>
-                              </w:rPr>
-                              <w:t>Emotional Intelligence</w:t>
-                            </w:r>
-                          </w:p>
-                          <w:p>
-                            <w:pPr>
-                              <w:pStyle w:val="BodyText"/>
-                              <w:spacing w:lineRule="auto" w:line="276" w:before="0" w:after="0"/>
-                              <w:contextualSpacing/>
-                              <w:jc w:val="center"/>
-                              <w:rPr>
-                                <w:rFonts w:ascii="EB Garamond" w:hAnsi="EB Garamond"/>
-                                <w:sz w:val="20"/>
-                                <w:szCs w:val="20"/>
-                              </w:rPr>
-                            </w:pPr>
-                            <w:r>
-                              <w:rPr>
-                                <w:rFonts w:ascii="EB Garamond" w:hAnsi="EB Garamond"/>
-                                <w:sz w:val="20"/>
-                                <w:szCs w:val="20"/>
-                              </w:rPr>
-                              <w:t xml:space="preserve">Problem-Solving </w:t>
-                            </w:r>
-                            <w:r>
-                              <w:rPr>
-                                <w:rFonts w:ascii="EB Garamond" w:hAnsi="EB Garamond"/>
-                                <w:sz w:val="20"/>
-                                <w:szCs w:val="20"/>
-                              </w:rPr>
-                              <w:t xml:space="preserve">&amp; </w:t>
-                            </w:r>
-                            <w:r>
-                              <w:rPr>
-                                <w:rFonts w:ascii="EB Garamond" w:hAnsi="EB Garamond"/>
-                                <w:sz w:val="20"/>
-                                <w:szCs w:val="20"/>
-                              </w:rPr>
-                              <w:t>Adaptability</w:t>
-                            </w:r>
-                          </w:p>
-                          <w:p>
-                            <w:pPr>
-                              <w:pStyle w:val="BodyText"/>
-                              <w:spacing w:lineRule="auto" w:line="276" w:before="0" w:after="0"/>
-                              <w:contextualSpacing/>
-                              <w:jc w:val="center"/>
-                              <w:rPr>
-                                <w:rFonts w:ascii="EB Garamond" w:hAnsi="EB Garamond"/>
-                                <w:sz w:val="20"/>
-                                <w:szCs w:val="20"/>
-                              </w:rPr>
-                            </w:pPr>
-                            <w:r>
-                              <w:rPr>
-                                <w:rFonts w:ascii="EB Garamond" w:hAnsi="EB Garamond"/>
-                                <w:sz w:val="20"/>
-                                <w:szCs w:val="20"/>
-                              </w:rPr>
-                              <w:t xml:space="preserve">Communication </w:t>
-                            </w:r>
-                            <w:r>
-                              <w:rPr>
-                                <w:rFonts w:ascii="EB Garamond" w:hAnsi="EB Garamond"/>
-                                <w:sz w:val="20"/>
-                                <w:szCs w:val="20"/>
-                              </w:rPr>
-                              <w:t xml:space="preserve">&amp; </w:t>
-                            </w:r>
-                            <w:r>
-                              <w:rPr>
-                                <w:rFonts w:ascii="EB Garamond" w:hAnsi="EB Garamond"/>
-                                <w:sz w:val="20"/>
-                                <w:szCs w:val="20"/>
-                              </w:rPr>
-                              <w:t>Collaboration</w:t>
-                            </w:r>
-                          </w:p>
-                          <w:p>
-                            <w:pPr>
-                              <w:pStyle w:val="BodyText"/>
-                              <w:spacing w:lineRule="auto" w:line="276" w:before="0" w:after="0"/>
-                              <w:contextualSpacing/>
-                              <w:jc w:val="center"/>
-                              <w:rPr>
-                                <w:rFonts w:ascii="EB Garamond" w:hAnsi="EB Garamond"/>
-                                <w:sz w:val="20"/>
-                                <w:szCs w:val="20"/>
-                              </w:rPr>
-                            </w:pPr>
-                            <w:r>
-                              <w:rPr>
-                                <w:rFonts w:ascii="EB Garamond" w:hAnsi="EB Garamond"/>
-                                <w:sz w:val="20"/>
-                                <w:szCs w:val="20"/>
-                              </w:rPr>
-                              <w:t xml:space="preserve">Patience </w:t>
-                            </w:r>
-                            <w:r>
-                              <w:rPr>
-                                <w:rFonts w:ascii="EB Garamond" w:hAnsi="EB Garamond"/>
-                                <w:sz w:val="20"/>
-                                <w:szCs w:val="20"/>
-                              </w:rPr>
-                              <w:t>&amp; Active Listening</w:t>
-                            </w:r>
-                          </w:p>
-                          <w:p>
-                            <w:pPr>
-                              <w:pStyle w:val="BodyText"/>
-                              <w:spacing w:lineRule="auto" w:line="276" w:before="0" w:after="0"/>
-                              <w:contextualSpacing/>
-                              <w:jc w:val="center"/>
-                              <w:rPr>
-                                <w:rFonts w:ascii="EB Garamond" w:hAnsi="EB Garamond"/>
-                                <w:sz w:val="20"/>
-                                <w:szCs w:val="20"/>
-                              </w:rPr>
-                            </w:pPr>
-                            <w:r>
-                              <w:rPr>
-                                <w:rFonts w:ascii="EB Garamond" w:hAnsi="EB Garamond"/>
-                                <w:sz w:val="20"/>
-                                <w:szCs w:val="20"/>
-                              </w:rPr>
-                              <w:t xml:space="preserve">Cultural Competence </w:t>
-                            </w:r>
-                            <w:r>
-                              <w:rPr>
-                                <w:rFonts w:ascii="EB Garamond" w:hAnsi="EB Garamond"/>
-                                <w:sz w:val="20"/>
-                                <w:szCs w:val="20"/>
-                              </w:rPr>
-                              <w:t>&amp; Sensitivity</w:t>
-                            </w:r>
-                          </w:p>
-                          <w:p>
-                            <w:pPr>
-                              <w:pStyle w:val="BodyText"/>
-                              <w:spacing w:lineRule="auto" w:line="276" w:before="0" w:after="0"/>
-                              <w:contextualSpacing/>
-                              <w:jc w:val="center"/>
-                              <w:rPr>
                                 <w:b w:val="false"/>
                                 <w:bCs w:val="false"/>
                                 <w:color w:val="000000"/>
-                              </w:rPr>
-                            </w:pPr>
-                            <w:r>
-                              <w:rPr>
-                                <w:rFonts w:ascii="EB Garamond" w:hAnsi="EB Garamond"/>
+                                <w:sz w:val="20"/>
+                                <w:szCs w:val="20"/>
+                              </w:rPr>
+                            </w:pPr>
+                            <w:r>
+                              <w:rPr>
+                                <w:rFonts w:ascii="EB Garamond" w:hAnsi="EB Garamond"/>
+                                <w:b w:val="false"/>
+                                <w:bCs w:val="false"/>
+                                <w:color w:val="000000"/>
                                 <w:sz w:val="20"/>
                                 <w:szCs w:val="20"/>
                               </w:rPr>
@@ -3227,7 +3108,7 @@
           </mc:Choice>
           <mc:Fallback>
             <w:pict>
-              <v:rect id="shape_0" ID="Frame 3" path="m0,0l-2147483645,0l-2147483645,-2147483646l0,-2147483646xe" stroked="f" o:allowincell="f" style="position:absolute;margin-left:-31.65pt;margin-top:50.5pt;width:208.8pt;height:700.35pt;mso-wrap-style:square;v-text-anchor:top">
+              <v:rect id="shape_0" ID="Frame 3" path="m0,0l-2147483645,0l-2147483645,-2147483646l0,-2147483646xe" stroked="f" o:allowincell="f" style="position:absolute;margin-left:-22.2pt;margin-top:50.5pt;width:208.8pt;height:700.35pt;mso-wrap-style:square;v-text-anchor:top">
                 <v:fill o:detectmouseclick="t" on="false"/>
                 <v:stroke color="#3465a4" joinstyle="round" endcap="flat"/>
                 <v:textbox>
@@ -3265,6 +3146,13 @@
                         <w:jc w:val="left"/>
                         <w:rPr>
                           <w:rFonts w:ascii="EB Garamond" w:hAnsi="EB Garamond"/>
+                          <w:sz w:val="20"/>
+                          <w:szCs w:val="20"/>
+                        </w:rPr>
+                      </w:pPr>
+                      <w:r>
+                        <w:rPr>
+                          <w:rFonts w:ascii="EB Garamond" w:hAnsi="EB Garamond"/>
                           <w:b w:val="false"/>
                           <w:i w:val="false"/>
                           <w:caps w:val="false"/>
@@ -3274,19 +3162,6 @@
                           <w:sz w:val="20"/>
                           <w:szCs w:val="20"/>
                         </w:rPr>
-                      </w:pPr>
-                      <w:r>
-                        <w:rPr>
-                          <w:rFonts w:ascii="EB Garamond" w:hAnsi="EB Garamond"/>
-                          <w:b w:val="false"/>
-                          <w:i w:val="false"/>
-                          <w:caps w:val="false"/>
-                          <w:smallCaps w:val="false"/>
-                          <w:color w:val="000000"/>
-                          <w:spacing w:val="0"/>
-                          <w:sz w:val="20"/>
-                          <w:szCs w:val="20"/>
-                        </w:rPr>
                         <w:t>As a former businessman specializing in process innovation, I am determined to leverage my diversified experience and education to thrive in the mental health field. My present objective is to secure a role as a Substance Abuse Counselor or Mental Health Worker where I can utilize my interpersonal skills and problem-solving abilities to support individuals in need. I am seeking to join an organization that values compassion and evidence-based practices, providing opportunities for me to grow my expertise in counseling and mental health services. My accomplishments include fostering collaborative environments, implementing innovative solutions to improve outcomes, and applying a client-centered approach to drive positive change.</w:t>
                       </w:r>
                     </w:p>
@@ -3298,12 +3173,16 @@
                         <w:contextualSpacing/>
                         <w:jc w:val="left"/>
                         <w:rPr>
-                          <w:color w:val="000000"/>
-                        </w:rPr>
-                      </w:pPr>
-                      <w:r>
-                        <w:rPr>
-                          <w:rFonts w:ascii="EB Garamond" w:hAnsi="EB Garamond"/>
+                          <w:rFonts w:ascii="EB Garamond" w:hAnsi="EB Garamond"/>
+                          <w:color w:val="000000"/>
+                          <w:sz w:val="20"/>
+                          <w:szCs w:val="20"/>
+                        </w:rPr>
+                      </w:pPr>
+                      <w:r>
+                        <w:rPr>
+                          <w:rFonts w:ascii="EB Garamond" w:hAnsi="EB Garamond"/>
+                          <w:color w:val="000000"/>
                           <w:sz w:val="20"/>
                           <w:szCs w:val="20"/>
                         </w:rPr>
@@ -3330,18 +3209,31 @@
                           <w:sz w:val="40"/>
                           <w:szCs w:val="40"/>
                         </w:rPr>
-                        <w:t>Top</w:t>
-                      </w:r>
+                        <w:t>Skills</w:t>
+                      </w:r>
+                    </w:p>
+                    <w:p>
+                      <w:pPr>
+                        <w:pStyle w:val="BodyText"/>
+                        <w:spacing w:lineRule="auto" w:line="276" w:before="0" w:after="0"/>
+                        <w:contextualSpacing/>
+                        <w:jc w:val="center"/>
+                        <w:rPr>
+                          <w:rFonts w:ascii="EB Garamond" w:hAnsi="EB Garamond"/>
+                          <w:sz w:val="20"/>
+                          <w:szCs w:val="20"/>
+                        </w:rPr>
+                      </w:pPr>
                       <w:r>
                         <w:rPr>
                           <w:rFonts w:ascii="EB Garamond" w:hAnsi="EB Garamond"/>
                           <w:b/>
                           <w:bCs/>
-                          <w:color w:val="2A6099"/>
-                          <w:sz w:val="40"/>
-                          <w:szCs w:val="40"/>
-                        </w:rPr>
-                        <w:t xml:space="preserve"> Skills</w:t>
+                          <w:color w:val="000000"/>
+                          <w:sz w:val="20"/>
+                          <w:szCs w:val="20"/>
+                        </w:rPr>
+                        <w:t>Technical</w:t>
                       </w:r>
                     </w:p>
                     <w:p>
@@ -3350,24 +3242,224 @@
                         <w:spacing w:lineRule="auto" w:line="276" w:before="0" w:after="0"/>
                         <w:contextualSpacing/>
                         <w:jc w:val="center"/>
+                        <w:rPr>
+                          <w:rFonts w:ascii="EB Garamond" w:hAnsi="EB Garamond"/>
+                          <w:sz w:val="20"/>
+                          <w:szCs w:val="20"/>
+                        </w:rPr>
+                      </w:pPr>
+                      <w:r>
+                        <w:rPr>
+                          <w:rFonts w:ascii="EB Garamond" w:hAnsi="EB Garamond"/>
+                          <w:color w:val="000000"/>
+                          <w:sz w:val="20"/>
+                          <w:szCs w:val="20"/>
+                        </w:rPr>
+                        <w:t>Linux &amp; Windows Administration</w:t>
+                      </w:r>
+                    </w:p>
+                    <w:p>
+                      <w:pPr>
+                        <w:pStyle w:val="BodyText"/>
+                        <w:spacing w:lineRule="auto" w:line="276" w:before="0" w:after="0"/>
+                        <w:contextualSpacing/>
+                        <w:jc w:val="center"/>
+                        <w:rPr>
+                          <w:rFonts w:ascii="EB Garamond" w:hAnsi="EB Garamond"/>
+                          <w:sz w:val="20"/>
+                          <w:szCs w:val="20"/>
+                        </w:rPr>
+                      </w:pPr>
+                      <w:r>
+                        <w:rPr>
+                          <w:rFonts w:ascii="EB Garamond" w:hAnsi="EB Garamond"/>
+                          <w:color w:val="000000"/>
+                          <w:sz w:val="20"/>
+                          <w:szCs w:val="20"/>
+                        </w:rPr>
+                        <w:t>Microsoft Excel &amp; Office 365</w:t>
+                      </w:r>
+                    </w:p>
+                    <w:p>
+                      <w:pPr>
+                        <w:pStyle w:val="BodyText"/>
+                        <w:spacing w:lineRule="auto" w:line="276" w:before="0" w:after="0"/>
+                        <w:contextualSpacing/>
+                        <w:jc w:val="center"/>
+                        <w:rPr>
+                          <w:rFonts w:ascii="EB Garamond" w:hAnsi="EB Garamond"/>
+                          <w:sz w:val="20"/>
+                          <w:szCs w:val="20"/>
+                        </w:rPr>
+                      </w:pPr>
+                      <w:r>
+                        <w:rPr>
+                          <w:rFonts w:ascii="EB Garamond" w:hAnsi="EB Garamond"/>
+                          <w:color w:val="000000"/>
+                          <w:sz w:val="20"/>
+                          <w:szCs w:val="20"/>
+                        </w:rPr>
+                        <w:t>SQL Databases &amp; Salesfore CRM</w:t>
+                      </w:r>
+                    </w:p>
+                    <w:p>
+                      <w:pPr>
+                        <w:pStyle w:val="BodyText"/>
+                        <w:spacing w:lineRule="auto" w:line="276" w:before="0" w:after="0"/>
+                        <w:contextualSpacing/>
+                        <w:jc w:val="center"/>
+                        <w:rPr>
+                          <w:rFonts w:ascii="EB Garamond" w:hAnsi="EB Garamond"/>
+                          <w:sz w:val="20"/>
+                          <w:szCs w:val="20"/>
+                        </w:rPr>
+                      </w:pPr>
+                      <w:r>
+                        <w:rPr>
+                          <w:rFonts w:ascii="EB Garamond" w:hAnsi="EB Garamond"/>
+                          <w:color w:val="000000"/>
+                          <w:sz w:val="20"/>
+                          <w:szCs w:val="20"/>
+                        </w:rPr>
+                        <w:t>JavaScript, HTML &amp; CSS</w:t>
+                      </w:r>
+                    </w:p>
+                    <w:p>
+                      <w:pPr>
+                        <w:pStyle w:val="BodyText"/>
+                        <w:spacing w:lineRule="auto" w:line="276" w:before="0" w:after="0"/>
+                        <w:contextualSpacing/>
+                        <w:jc w:val="center"/>
+                        <w:rPr>
+                          <w:rFonts w:ascii="EB Garamond" w:hAnsi="EB Garamond"/>
+                          <w:sz w:val="20"/>
+                          <w:szCs w:val="20"/>
+                        </w:rPr>
+                      </w:pPr>
+                      <w:r>
+                        <w:rPr>
+                          <w:rFonts w:ascii="EB Garamond" w:hAnsi="EB Garamond"/>
+                          <w:color w:val="000000"/>
+                          <w:sz w:val="20"/>
+                          <w:szCs w:val="20"/>
+                        </w:rPr>
+                        <w:t>Computer Systems &amp; Networking</w:t>
+                      </w:r>
+                    </w:p>
+                    <w:p>
+                      <w:pPr>
+                        <w:pStyle w:val="BodyText"/>
+                        <w:spacing w:lineRule="auto" w:line="276" w:before="0" w:after="0"/>
+                        <w:contextualSpacing/>
+                        <w:jc w:val="center"/>
+                        <w:rPr>
+                          <w:rFonts w:ascii="EB Garamond" w:hAnsi="EB Garamond"/>
+                          <w:color w:val="000000"/>
+                          <w:sz w:val="20"/>
+                          <w:szCs w:val="20"/>
+                        </w:rPr>
+                      </w:pPr>
+                      <w:r>
+                        <w:rPr>
+                          <w:rFonts w:ascii="EB Garamond" w:hAnsi="EB Garamond"/>
+                          <w:color w:val="000000"/>
+                          <w:sz w:val="20"/>
+                          <w:szCs w:val="20"/>
+                        </w:rPr>
+                        <w:t>Counseling &amp; Case Management</w:t>
+                      </w:r>
+                    </w:p>
+                    <w:p>
+                      <w:pPr>
+                        <w:pStyle w:val="BodyText"/>
+                        <w:spacing w:lineRule="auto" w:line="276" w:before="0" w:after="0"/>
+                        <w:contextualSpacing/>
+                        <w:jc w:val="center"/>
+                        <w:rPr>
+                          <w:rFonts w:ascii="EB Garamond" w:hAnsi="EB Garamond"/>
+                          <w:color w:val="000000"/>
+                          <w:sz w:val="20"/>
+                          <w:szCs w:val="20"/>
+                        </w:rPr>
+                      </w:pPr>
+                      <w:r>
+                        <w:rPr>
+                          <w:rFonts w:ascii="EB Garamond" w:hAnsi="EB Garamond"/>
+                          <w:color w:val="000000"/>
+                          <w:sz w:val="20"/>
+                          <w:szCs w:val="20"/>
+                        </w:rPr>
+                        <w:t>Crisis Intervention &amp; Trauma Care</w:t>
+                      </w:r>
+                    </w:p>
+                    <w:p>
+                      <w:pPr>
+                        <w:pStyle w:val="BodyText"/>
+                        <w:spacing w:lineRule="auto" w:line="276" w:before="0" w:after="0"/>
+                        <w:contextualSpacing/>
+                        <w:jc w:val="center"/>
+                        <w:rPr>
+                          <w:rFonts w:ascii="EB Garamond" w:hAnsi="EB Garamond"/>
+                          <w:color w:val="000000"/>
+                          <w:sz w:val="20"/>
+                          <w:szCs w:val="20"/>
+                        </w:rPr>
+                      </w:pPr>
+                      <w:r>
+                        <w:rPr>
+                          <w:rFonts w:ascii="EB Garamond" w:hAnsi="EB Garamond"/>
+                          <w:color w:val="000000"/>
+                          <w:sz w:val="20"/>
+                          <w:szCs w:val="20"/>
+                        </w:rPr>
+                        <w:t>Program Development &amp; Documentation</w:t>
+                      </w:r>
+                    </w:p>
+                    <w:p>
+                      <w:pPr>
+                        <w:pStyle w:val="BodyText"/>
+                        <w:spacing w:lineRule="auto" w:line="276" w:before="0" w:after="0"/>
+                        <w:contextualSpacing/>
+                        <w:jc w:val="center"/>
+                        <w:rPr>
+                          <w:rFonts w:ascii="EB Garamond" w:hAnsi="EB Garamond"/>
+                          <w:color w:val="000000"/>
+                          <w:sz w:val="20"/>
+                          <w:szCs w:val="20"/>
+                        </w:rPr>
+                      </w:pPr>
+                      <w:r>
+                        <w:rPr>
+                          <w:rFonts w:ascii="EB Garamond" w:hAnsi="EB Garamond"/>
+                          <w:color w:val="000000"/>
+                          <w:sz w:val="20"/>
+                          <w:szCs w:val="20"/>
+                        </w:rPr>
+                      </w:r>
+                    </w:p>
+                    <w:p>
+                      <w:pPr>
+                        <w:pStyle w:val="BodyText"/>
+                        <w:spacing w:lineRule="auto" w:line="276" w:before="0" w:after="0"/>
+                        <w:contextualSpacing/>
+                        <w:jc w:val="center"/>
+                        <w:rPr>
+                          <w:rFonts w:ascii="EB Garamond" w:hAnsi="EB Garamond"/>
+                          <w:color w:val="000000"/>
+                          <w:sz w:val="20"/>
+                          <w:szCs w:val="20"/>
+                        </w:rPr>
+                      </w:pPr>
+                      <w:r>
                         <w:rPr>
                           <w:rFonts w:ascii="EB Garamond" w:hAnsi="EB Garamond"/>
                           <w:b/>
                           <w:bCs/>
-                          <w:sz w:val="20"/>
-                          <w:szCs w:val="20"/>
-                        </w:rPr>
-                      </w:pPr>
-                      <w:r>
-                        <w:rPr>
-                          <w:rFonts w:ascii="EB Garamond" w:hAnsi="EB Garamond"/>
-                          <w:b/>
-                          <w:bCs/>
-                          <w:color w:val="000000"/>
-                          <w:sz w:val="20"/>
-                          <w:szCs w:val="20"/>
-                        </w:rPr>
-                        <w:t>Technical</w:t>
+                          <w:color w:val="000000"/>
+                          <w:sz w:val="20"/>
+                          <w:szCs w:val="20"/>
+                        </w:rPr>
+                        <w:t>Interpersonal</w:t>
                       </w:r>
                     </w:p>
                     <w:p>
@@ -3378,18 +3470,19 @@
                         <w:jc w:val="center"/>
                         <w:rPr>
                           <w:rFonts w:ascii="EB Garamond" w:hAnsi="EB Garamond"/>
-                          <w:sz w:val="20"/>
-                          <w:szCs w:val="20"/>
-                        </w:rPr>
-                      </w:pPr>
-                      <w:r>
-                        <w:rPr>
-                          <w:rFonts w:ascii="EB Garamond" w:hAnsi="EB Garamond"/>
-                          <w:color w:val="000000"/>
-                          <w:sz w:val="20"/>
-                          <w:szCs w:val="20"/>
-                        </w:rPr>
-                        <w:t>Linux &amp; Windows Administration</w:t>
+                          <w:color w:val="000000"/>
+                          <w:sz w:val="20"/>
+                          <w:szCs w:val="20"/>
+                        </w:rPr>
+                      </w:pPr>
+                      <w:r>
+                        <w:rPr>
+                          <w:rFonts w:ascii="EB Garamond" w:hAnsi="EB Garamond"/>
+                          <w:color w:val="000000"/>
+                          <w:sz w:val="20"/>
+                          <w:szCs w:val="20"/>
+                        </w:rPr>
+                        <w:t>Emotional Intelligence</w:t>
                       </w:r>
                     </w:p>
                     <w:p>
@@ -3400,18 +3493,19 @@
                         <w:jc w:val="center"/>
                         <w:rPr>
                           <w:rFonts w:ascii="EB Garamond" w:hAnsi="EB Garamond"/>
-                          <w:sz w:val="20"/>
-                          <w:szCs w:val="20"/>
-                        </w:rPr>
-                      </w:pPr>
-                      <w:r>
-                        <w:rPr>
-                          <w:rFonts w:ascii="EB Garamond" w:hAnsi="EB Garamond"/>
-                          <w:color w:val="000000"/>
-                          <w:sz w:val="20"/>
-                          <w:szCs w:val="20"/>
-                        </w:rPr>
-                        <w:t>Microsoft Excel &amp; Office 365</w:t>
+                          <w:color w:val="000000"/>
+                          <w:sz w:val="20"/>
+                          <w:szCs w:val="20"/>
+                        </w:rPr>
+                      </w:pPr>
+                      <w:r>
+                        <w:rPr>
+                          <w:rFonts w:ascii="EB Garamond" w:hAnsi="EB Garamond"/>
+                          <w:color w:val="000000"/>
+                          <w:sz w:val="20"/>
+                          <w:szCs w:val="20"/>
+                        </w:rPr>
+                        <w:t>Problem-Solving &amp; Adaptability</w:t>
                       </w:r>
                     </w:p>
                     <w:p>
@@ -3422,27 +3516,19 @@
                         <w:jc w:val="center"/>
                         <w:rPr>
                           <w:rFonts w:ascii="EB Garamond" w:hAnsi="EB Garamond"/>
-                          <w:sz w:val="20"/>
-                          <w:szCs w:val="20"/>
-                        </w:rPr>
-                      </w:pPr>
-                      <w:r>
-                        <w:rPr>
-                          <w:rFonts w:ascii="EB Garamond" w:hAnsi="EB Garamond"/>
-                          <w:color w:val="000000"/>
-                          <w:sz w:val="20"/>
-                          <w:szCs w:val="20"/>
-                        </w:rPr>
-                        <w:t xml:space="preserve">SQL Databases </w:t>
-                      </w:r>
-                      <w:r>
-                        <w:rPr>
-                          <w:rFonts w:ascii="EB Garamond" w:hAnsi="EB Garamond"/>
-                          <w:color w:val="000000"/>
-                          <w:sz w:val="20"/>
-                          <w:szCs w:val="20"/>
-                        </w:rPr>
-                        <w:t>&amp; Salesfore CRM</w:t>
+                          <w:color w:val="000000"/>
+                          <w:sz w:val="20"/>
+                          <w:szCs w:val="20"/>
+                        </w:rPr>
+                      </w:pPr>
+                      <w:r>
+                        <w:rPr>
+                          <w:rFonts w:ascii="EB Garamond" w:hAnsi="EB Garamond"/>
+                          <w:color w:val="000000"/>
+                          <w:sz w:val="20"/>
+                          <w:szCs w:val="20"/>
+                        </w:rPr>
+                        <w:t>Communication &amp; Collaboration</w:t>
                       </w:r>
                     </w:p>
                     <w:p>
@@ -3453,27 +3539,19 @@
                         <w:jc w:val="center"/>
                         <w:rPr>
                           <w:rFonts w:ascii="EB Garamond" w:hAnsi="EB Garamond"/>
-                          <w:sz w:val="20"/>
-                          <w:szCs w:val="20"/>
-                        </w:rPr>
-                      </w:pPr>
-                      <w:r>
-                        <w:rPr>
-                          <w:rFonts w:ascii="EB Garamond" w:hAnsi="EB Garamond"/>
-                          <w:color w:val="000000"/>
-                          <w:sz w:val="20"/>
-                          <w:szCs w:val="20"/>
-                        </w:rPr>
-                        <w:t xml:space="preserve">JavaScript, </w:t>
-                      </w:r>
-                      <w:r>
-                        <w:rPr>
-                          <w:rFonts w:ascii="EB Garamond" w:hAnsi="EB Garamond"/>
-                          <w:color w:val="000000"/>
-                          <w:sz w:val="20"/>
-                          <w:szCs w:val="20"/>
-                        </w:rPr>
-                        <w:t>HTML &amp; CSS</w:t>
+                          <w:color w:val="000000"/>
+                          <w:sz w:val="20"/>
+                          <w:szCs w:val="20"/>
+                        </w:rPr>
+                      </w:pPr>
+                      <w:r>
+                        <w:rPr>
+                          <w:rFonts w:ascii="EB Garamond" w:hAnsi="EB Garamond"/>
+                          <w:color w:val="000000"/>
+                          <w:sz w:val="20"/>
+                          <w:szCs w:val="20"/>
+                        </w:rPr>
+                        <w:t>Patience &amp; Active Listening</w:t>
                       </w:r>
                     </w:p>
                     <w:p>
@@ -3484,18 +3562,19 @@
                         <w:jc w:val="center"/>
                         <w:rPr>
                           <w:rFonts w:ascii="EB Garamond" w:hAnsi="EB Garamond"/>
-                          <w:sz w:val="20"/>
-                          <w:szCs w:val="20"/>
-                        </w:rPr>
-                      </w:pPr>
-                      <w:r>
-                        <w:rPr>
-                          <w:rFonts w:ascii="EB Garamond" w:hAnsi="EB Garamond"/>
-                          <w:color w:val="000000"/>
-                          <w:sz w:val="20"/>
-                          <w:szCs w:val="20"/>
-                        </w:rPr>
-                        <w:t>Computer Systems &amp; Networking</w:t>
+                          <w:color w:val="000000"/>
+                          <w:sz w:val="20"/>
+                          <w:szCs w:val="20"/>
+                        </w:rPr>
+                      </w:pPr>
+                      <w:r>
+                        <w:rPr>
+                          <w:rFonts w:ascii="EB Garamond" w:hAnsi="EB Garamond"/>
+                          <w:color w:val="000000"/>
+                          <w:sz w:val="20"/>
+                          <w:szCs w:val="20"/>
+                        </w:rPr>
+                        <w:t>Cultural Competence &amp; Sensitivity</w:t>
                       </w:r>
                     </w:p>
                     <w:p>
@@ -3506,314 +3585,19 @@
                         <w:jc w:val="center"/>
                         <w:rPr>
                           <w:rFonts w:ascii="EB Garamond" w:hAnsi="EB Garamond"/>
-                          <w:sz w:val="20"/>
-                          <w:szCs w:val="20"/>
-                        </w:rPr>
-                      </w:pPr>
-                      <w:r>
-                        <w:rPr>
-                          <w:rFonts w:ascii="EB Garamond" w:hAnsi="EB Garamond"/>
-                          <w:sz w:val="20"/>
-                          <w:szCs w:val="20"/>
-                        </w:rPr>
-                        <w:t xml:space="preserve">Counseling </w:t>
-                      </w:r>
-                      <w:r>
-                        <w:rPr>
-                          <w:rFonts w:ascii="EB Garamond" w:hAnsi="EB Garamond"/>
-                          <w:sz w:val="20"/>
-                          <w:szCs w:val="20"/>
-                        </w:rPr>
-                        <w:t xml:space="preserve">&amp; </w:t>
-                      </w:r>
-                      <w:r>
-                        <w:rPr>
-                          <w:rFonts w:ascii="EB Garamond" w:hAnsi="EB Garamond"/>
-                          <w:sz w:val="20"/>
-                          <w:szCs w:val="20"/>
-                        </w:rPr>
-                        <w:t>Case Management</w:t>
-                      </w:r>
-                    </w:p>
-                    <w:p>
-                      <w:pPr>
-                        <w:pStyle w:val="BodyText"/>
-                        <w:spacing w:lineRule="auto" w:line="276" w:before="0" w:after="0"/>
-                        <w:contextualSpacing/>
-                        <w:jc w:val="center"/>
-                        <w:rPr>
-                          <w:rFonts w:ascii="EB Garamond" w:hAnsi="EB Garamond"/>
-                          <w:sz w:val="20"/>
-                          <w:szCs w:val="20"/>
-                        </w:rPr>
-                      </w:pPr>
-                      <w:r>
-                        <w:rPr>
-                          <w:rFonts w:ascii="EB Garamond" w:hAnsi="EB Garamond"/>
-                          <w:sz w:val="20"/>
-                          <w:szCs w:val="20"/>
-                        </w:rPr>
-                        <w:t xml:space="preserve">Crisis Intervention </w:t>
-                      </w:r>
-                      <w:r>
-                        <w:rPr>
-                          <w:rFonts w:ascii="EB Garamond" w:hAnsi="EB Garamond"/>
-                          <w:sz w:val="20"/>
-                          <w:szCs w:val="20"/>
-                        </w:rPr>
-                        <w:t>&amp; Trauma Care</w:t>
-                      </w:r>
-                    </w:p>
-                    <w:p>
-                      <w:pPr>
-                        <w:pStyle w:val="BodyText"/>
-                        <w:spacing w:lineRule="auto" w:line="276" w:before="0" w:after="0"/>
-                        <w:contextualSpacing/>
-                        <w:jc w:val="center"/>
-                        <w:rPr>
-                          <w:rFonts w:ascii="EB Garamond" w:hAnsi="EB Garamond"/>
-                          <w:sz w:val="20"/>
-                          <w:szCs w:val="20"/>
-                        </w:rPr>
-                      </w:pPr>
-                      <w:r>
-                        <w:rPr>
-                          <w:rFonts w:ascii="EB Garamond" w:hAnsi="EB Garamond"/>
-                          <w:sz w:val="20"/>
-                          <w:szCs w:val="20"/>
-                        </w:rPr>
-                        <w:t xml:space="preserve">Program Development </w:t>
-                      </w:r>
-                      <w:r>
-                        <w:rPr>
-                          <w:rFonts w:ascii="EB Garamond" w:hAnsi="EB Garamond"/>
-                          <w:sz w:val="20"/>
-                          <w:szCs w:val="20"/>
-                        </w:rPr>
-                        <w:t xml:space="preserve">&amp; </w:t>
-                      </w:r>
-                      <w:r>
-                        <w:rPr>
-                          <w:rFonts w:ascii="EB Garamond" w:hAnsi="EB Garamond"/>
-                          <w:sz w:val="20"/>
-                          <w:szCs w:val="20"/>
-                        </w:rPr>
-                        <w:t>Documentation</w:t>
-                      </w:r>
-                    </w:p>
-                    <w:p>
-                      <w:pPr>
-                        <w:pStyle w:val="BodyText"/>
-                        <w:spacing w:lineRule="auto" w:line="276" w:before="0" w:after="0"/>
-                        <w:contextualSpacing/>
-                        <w:jc w:val="center"/>
-                        <w:rPr>
-                          <w:rFonts w:ascii="EB Garamond" w:hAnsi="EB Garamond"/>
-                          <w:sz w:val="20"/>
-                          <w:szCs w:val="20"/>
-                        </w:rPr>
-                      </w:pPr>
-                      <w:r>
-                        <w:rPr>
-                          <w:rFonts w:ascii="EB Garamond" w:hAnsi="EB Garamond"/>
-                          <w:sz w:val="20"/>
-                          <w:szCs w:val="20"/>
-                        </w:rPr>
-                      </w:r>
-                    </w:p>
-                    <w:p>
-                      <w:pPr>
-                        <w:pStyle w:val="BodyText"/>
-                        <w:spacing w:lineRule="auto" w:line="276" w:before="0" w:after="0"/>
-                        <w:contextualSpacing/>
-                        <w:jc w:val="center"/>
-                        <w:rPr>
-                          <w:rFonts w:ascii="EB Garamond" w:hAnsi="EB Garamond"/>
-                          <w:b/>
-                          <w:bCs/>
-                          <w:sz w:val="20"/>
-                          <w:szCs w:val="20"/>
-                        </w:rPr>
-                      </w:pPr>
-                      <w:r>
-                        <w:rPr>
-                          <w:rFonts w:ascii="EB Garamond" w:hAnsi="EB Garamond"/>
-                          <w:b/>
-                          <w:bCs/>
-                          <w:sz w:val="20"/>
-                          <w:szCs w:val="20"/>
-                        </w:rPr>
-                        <w:t>Interpersonal</w:t>
-                      </w:r>
-                    </w:p>
-                    <w:p>
-                      <w:pPr>
-                        <w:pStyle w:val="BodyText"/>
-                        <w:spacing w:lineRule="auto" w:line="276" w:before="0" w:after="0"/>
-                        <w:contextualSpacing/>
-                        <w:jc w:val="center"/>
-                        <w:rPr>
-                          <w:rFonts w:ascii="EB Garamond" w:hAnsi="EB Garamond"/>
-                          <w:sz w:val="20"/>
-                          <w:szCs w:val="20"/>
-                        </w:rPr>
-                      </w:pPr>
-                      <w:r>
-                        <w:rPr>
-                          <w:rFonts w:ascii="EB Garamond" w:hAnsi="EB Garamond"/>
-                          <w:sz w:val="20"/>
-                          <w:szCs w:val="20"/>
-                        </w:rPr>
-                        <w:t>Emotional Intelligence</w:t>
-                      </w:r>
-                    </w:p>
-                    <w:p>
-                      <w:pPr>
-                        <w:pStyle w:val="BodyText"/>
-                        <w:spacing w:lineRule="auto" w:line="276" w:before="0" w:after="0"/>
-                        <w:contextualSpacing/>
-                        <w:jc w:val="center"/>
-                        <w:rPr>
-                          <w:rFonts w:ascii="EB Garamond" w:hAnsi="EB Garamond"/>
-                          <w:sz w:val="20"/>
-                          <w:szCs w:val="20"/>
-                        </w:rPr>
-                      </w:pPr>
-                      <w:r>
-                        <w:rPr>
-                          <w:rFonts w:ascii="EB Garamond" w:hAnsi="EB Garamond"/>
-                          <w:sz w:val="20"/>
-                          <w:szCs w:val="20"/>
-                        </w:rPr>
-                        <w:t xml:space="preserve">Problem-Solving </w:t>
-                      </w:r>
-                      <w:r>
-                        <w:rPr>
-                          <w:rFonts w:ascii="EB Garamond" w:hAnsi="EB Garamond"/>
-                          <w:sz w:val="20"/>
-                          <w:szCs w:val="20"/>
-                        </w:rPr>
-                        <w:t xml:space="preserve">&amp; </w:t>
-                      </w:r>
-                      <w:r>
-                        <w:rPr>
-                          <w:rFonts w:ascii="EB Garamond" w:hAnsi="EB Garamond"/>
-                          <w:sz w:val="20"/>
-                          <w:szCs w:val="20"/>
-                        </w:rPr>
-                        <w:t>Adaptability</w:t>
-                      </w:r>
-                    </w:p>
-                    <w:p>
-                      <w:pPr>
-                        <w:pStyle w:val="BodyText"/>
-                        <w:spacing w:lineRule="auto" w:line="276" w:before="0" w:after="0"/>
-                        <w:contextualSpacing/>
-                        <w:jc w:val="center"/>
-                        <w:rPr>
-                          <w:rFonts w:ascii="EB Garamond" w:hAnsi="EB Garamond"/>
-                          <w:sz w:val="20"/>
-                          <w:szCs w:val="20"/>
-                        </w:rPr>
-                      </w:pPr>
-                      <w:r>
-                        <w:rPr>
-                          <w:rFonts w:ascii="EB Garamond" w:hAnsi="EB Garamond"/>
-                          <w:sz w:val="20"/>
-                          <w:szCs w:val="20"/>
-                        </w:rPr>
-                        <w:t xml:space="preserve">Communication </w:t>
-                      </w:r>
-                      <w:r>
-                        <w:rPr>
-                          <w:rFonts w:ascii="EB Garamond" w:hAnsi="EB Garamond"/>
-                          <w:sz w:val="20"/>
-                          <w:szCs w:val="20"/>
-                        </w:rPr>
-                        <w:t xml:space="preserve">&amp; </w:t>
-                      </w:r>
-                      <w:r>
-                        <w:rPr>
-                          <w:rFonts w:ascii="EB Garamond" w:hAnsi="EB Garamond"/>
-                          <w:sz w:val="20"/>
-                          <w:szCs w:val="20"/>
-                        </w:rPr>
-                        <w:t>Collaboration</w:t>
-                      </w:r>
-                    </w:p>
-                    <w:p>
-                      <w:pPr>
-                        <w:pStyle w:val="BodyText"/>
-                        <w:spacing w:lineRule="auto" w:line="276" w:before="0" w:after="0"/>
-                        <w:contextualSpacing/>
-                        <w:jc w:val="center"/>
-                        <w:rPr>
-                          <w:rFonts w:ascii="EB Garamond" w:hAnsi="EB Garamond"/>
-                          <w:sz w:val="20"/>
-                          <w:szCs w:val="20"/>
-                        </w:rPr>
-                      </w:pPr>
-                      <w:r>
-                        <w:rPr>
-                          <w:rFonts w:ascii="EB Garamond" w:hAnsi="EB Garamond"/>
-                          <w:sz w:val="20"/>
-                          <w:szCs w:val="20"/>
-                        </w:rPr>
-                        <w:t xml:space="preserve">Patience </w:t>
-                      </w:r>
-                      <w:r>
-                        <w:rPr>
-                          <w:rFonts w:ascii="EB Garamond" w:hAnsi="EB Garamond"/>
-                          <w:sz w:val="20"/>
-                          <w:szCs w:val="20"/>
-                        </w:rPr>
-                        <w:t>&amp; Active Listening</w:t>
-                      </w:r>
-                    </w:p>
-                    <w:p>
-                      <w:pPr>
-                        <w:pStyle w:val="BodyText"/>
-                        <w:spacing w:lineRule="auto" w:line="276" w:before="0" w:after="0"/>
-                        <w:contextualSpacing/>
-                        <w:jc w:val="center"/>
-                        <w:rPr>
-                          <w:rFonts w:ascii="EB Garamond" w:hAnsi="EB Garamond"/>
-                          <w:sz w:val="20"/>
-                          <w:szCs w:val="20"/>
-                        </w:rPr>
-                      </w:pPr>
-                      <w:r>
-                        <w:rPr>
-                          <w:rFonts w:ascii="EB Garamond" w:hAnsi="EB Garamond"/>
-                          <w:sz w:val="20"/>
-                          <w:szCs w:val="20"/>
-                        </w:rPr>
-                        <w:t xml:space="preserve">Cultural Competence </w:t>
-                      </w:r>
-                      <w:r>
-                        <w:rPr>
-                          <w:rFonts w:ascii="EB Garamond" w:hAnsi="EB Garamond"/>
-                          <w:sz w:val="20"/>
-                          <w:szCs w:val="20"/>
-                        </w:rPr>
-                        <w:t>&amp; Sensitivity</w:t>
-                      </w:r>
-                    </w:p>
-                    <w:p>
-                      <w:pPr>
-                        <w:pStyle w:val="BodyText"/>
-                        <w:spacing w:lineRule="auto" w:line="276" w:before="0" w:after="0"/>
-                        <w:contextualSpacing/>
-                        <w:jc w:val="center"/>
-                        <w:rPr>
                           <w:b w:val="false"/>
                           <w:bCs w:val="false"/>
                           <w:color w:val="000000"/>
-                        </w:rPr>
-                      </w:pPr>
-                      <w:r>
-                        <w:rPr>
-                          <w:rFonts w:ascii="EB Garamond" w:hAnsi="EB Garamond"/>
+                          <w:sz w:val="20"/>
+                          <w:szCs w:val="20"/>
+                        </w:rPr>
+                      </w:pPr>
+                      <w:r>
+                        <w:rPr>
+                          <w:rFonts w:ascii="EB Garamond" w:hAnsi="EB Garamond"/>
+                          <w:b w:val="false"/>
+                          <w:bCs w:val="false"/>
+                          <w:color w:val="000000"/>
                           <w:sz w:val="20"/>
                           <w:szCs w:val="20"/>
                         </w:rPr>
@@ -4016,6 +3800,125 @@
 <file path=word/numbering.xml><?xml version="1.0" encoding="utf-8"?>
 <w:numbering xmlns:w="http://schemas.openxmlformats.org/wordprocessingml/2006/main" xmlns:o="urn:schemas-microsoft-com:office:office" xmlns:r="http://schemas.openxmlformats.org/officeDocument/2006/relationships" xmlns:v="urn:schemas-microsoft-com:vml" xmlns:mc="http://schemas.openxmlformats.org/markup-compatibility/2006" xmlns:w14="http://schemas.microsoft.com/office/word/2010/wordml" mc:Ignorable="w14">
   <w:abstractNum w:abstractNumId="1">
+    <w:lvl w:ilvl="0">
+      <w:start w:val="1"/>
+      <w:numFmt w:val="none"/>
+      <w:suff w:val="nothing"/>
+      <w:lvlText w:val=""/>
+      <w:lvlJc w:val="left"/>
+      <w:pPr>
+        <w:tabs>
+          <w:tab w:val="num" w:pos="0"/>
+        </w:tabs>
+        <w:ind w:left="0" w:hanging="0"/>
+      </w:pPr>
+    </w:lvl>
+    <w:lvl w:ilvl="1">
+      <w:start w:val="1"/>
+      <w:numFmt w:val="none"/>
+      <w:suff w:val="nothing"/>
+      <w:lvlText w:val=""/>
+      <w:lvlJc w:val="left"/>
+      <w:pPr>
+        <w:tabs>
+          <w:tab w:val="num" w:pos="0"/>
+        </w:tabs>
+        <w:ind w:left="0" w:hanging="0"/>
+      </w:pPr>
+    </w:lvl>
+    <w:lvl w:ilvl="2">
+      <w:start w:val="1"/>
+      <w:numFmt w:val="none"/>
+      <w:suff w:val="nothing"/>
+      <w:lvlText w:val=""/>
+      <w:lvlJc w:val="left"/>
+      <w:pPr>
+        <w:tabs>
+          <w:tab w:val="num" w:pos="0"/>
+        </w:tabs>
+        <w:ind w:left="0" w:hanging="0"/>
+      </w:pPr>
+    </w:lvl>
+    <w:lvl w:ilvl="3">
+      <w:start w:val="1"/>
+      <w:numFmt w:val="none"/>
+      <w:suff w:val="nothing"/>
+      <w:lvlText w:val=""/>
+      <w:lvlJc w:val="left"/>
+      <w:pPr>
+        <w:tabs>
+          <w:tab w:val="num" w:pos="0"/>
+        </w:tabs>
+        <w:ind w:left="0" w:hanging="0"/>
+      </w:pPr>
+    </w:lvl>
+    <w:lvl w:ilvl="4">
+      <w:start w:val="1"/>
+      <w:numFmt w:val="none"/>
+      <w:suff w:val="nothing"/>
+      <w:lvlText w:val=""/>
+      <w:lvlJc w:val="left"/>
+      <w:pPr>
+        <w:tabs>
+          <w:tab w:val="num" w:pos="0"/>
+        </w:tabs>
+        <w:ind w:left="0" w:hanging="0"/>
+      </w:pPr>
+    </w:lvl>
+    <w:lvl w:ilvl="5">
+      <w:start w:val="1"/>
+      <w:numFmt w:val="none"/>
+      <w:suff w:val="nothing"/>
+      <w:lvlText w:val=""/>
+      <w:lvlJc w:val="left"/>
+      <w:pPr>
+        <w:tabs>
+          <w:tab w:val="num" w:pos="0"/>
+        </w:tabs>
+        <w:ind w:left="0" w:hanging="0"/>
+      </w:pPr>
+    </w:lvl>
+    <w:lvl w:ilvl="6">
+      <w:start w:val="1"/>
+      <w:numFmt w:val="none"/>
+      <w:suff w:val="nothing"/>
+      <w:lvlText w:val=""/>
+      <w:lvlJc w:val="left"/>
+      <w:pPr>
+        <w:tabs>
+          <w:tab w:val="num" w:pos="0"/>
+        </w:tabs>
+        <w:ind w:left="0" w:hanging="0"/>
+      </w:pPr>
+    </w:lvl>
+    <w:lvl w:ilvl="7">
+      <w:start w:val="1"/>
+      <w:numFmt w:val="none"/>
+      <w:suff w:val="nothing"/>
+      <w:lvlText w:val=""/>
+      <w:lvlJc w:val="left"/>
+      <w:pPr>
+        <w:tabs>
+          <w:tab w:val="num" w:pos="0"/>
+        </w:tabs>
+        <w:ind w:left="0" w:hanging="0"/>
+      </w:pPr>
+    </w:lvl>
+    <w:lvl w:ilvl="8">
+      <w:start w:val="1"/>
+      <w:numFmt w:val="none"/>
+      <w:suff w:val="nothing"/>
+      <w:lvlText w:val=""/>
+      <w:lvlJc w:val="left"/>
+      <w:pPr>
+        <w:tabs>
+          <w:tab w:val="num" w:pos="0"/>
+        </w:tabs>
+        <w:ind w:left="0" w:hanging="0"/>
+      </w:pPr>
+    </w:lvl>
+  </w:abstractNum>
+  <w:abstractNum w:abstractNumId="2">
     <w:lvl w:ilvl="0">
       <w:start w:val="1"/>
       <w:numFmt w:val="bullet"/>
@@ -4150,126 +4053,6 @@
       <w:rPr>
         <w:rFonts w:ascii="OpenSymbol" w:hAnsi="OpenSymbol" w:cs="OpenSymbol" w:hint="default"/>
       </w:rPr>
-    </w:lvl>
-  </w:abstractNum>
-  <w:abstractNum w:abstractNumId="2">
-    <w:lvl w:ilvl="0">
-      <w:start w:val="1"/>
-      <w:numFmt w:val="none"/>
-      <w:suff w:val="nothing"/>
-      <w:lvlText w:val=""/>
-      <w:lvlJc w:val="left"/>
-      <w:pPr>
-        <w:tabs>
-          <w:tab w:val="num" w:pos="0"/>
-        </w:tabs>
-        <w:ind w:left="0" w:hanging="0"/>
-      </w:pPr>
-    </w:lvl>
-    <w:lvl w:ilvl="1">
-      <w:start w:val="1"/>
-      <w:numFmt w:val="none"/>
-      <w:suff w:val="nothing"/>
-      <w:lvlText w:val=""/>
-      <w:lvlJc w:val="left"/>
-      <w:pPr>
-        <w:tabs>
-          <w:tab w:val="num" w:pos="0"/>
-        </w:tabs>
-        <w:ind w:left="0" w:hanging="0"/>
-      </w:pPr>
-    </w:lvl>
-    <w:lvl w:ilvl="2">
-      <w:start w:val="1"/>
-      <w:numFmt w:val="none"/>
-      <w:suff w:val="nothing"/>
-      <w:lvlText w:val=""/>
-      <w:lvlJc w:val="left"/>
-      <w:pPr>
-        <w:tabs>
-          <w:tab w:val="num" w:pos="0"/>
-        </w:tabs>
-        <w:ind w:left="0" w:hanging="0"/>
-      </w:pPr>
-    </w:lvl>
-    <w:lvl w:ilvl="3">
-      <w:start w:val="1"/>
-      <w:pStyle w:val="Heading4"/>
-      <w:numFmt w:val="none"/>
-      <w:suff w:val="nothing"/>
-      <w:lvlText w:val=""/>
-      <w:lvlJc w:val="left"/>
-      <w:pPr>
-        <w:tabs>
-          <w:tab w:val="num" w:pos="0"/>
-        </w:tabs>
-        <w:ind w:left="0" w:hanging="0"/>
-      </w:pPr>
-    </w:lvl>
-    <w:lvl w:ilvl="4">
-      <w:start w:val="1"/>
-      <w:numFmt w:val="none"/>
-      <w:suff w:val="nothing"/>
-      <w:lvlText w:val=""/>
-      <w:lvlJc w:val="left"/>
-      <w:pPr>
-        <w:tabs>
-          <w:tab w:val="num" w:pos="0"/>
-        </w:tabs>
-        <w:ind w:left="0" w:hanging="0"/>
-      </w:pPr>
-    </w:lvl>
-    <w:lvl w:ilvl="5">
-      <w:start w:val="1"/>
-      <w:numFmt w:val="none"/>
-      <w:suff w:val="nothing"/>
-      <w:lvlText w:val=""/>
-      <w:lvlJc w:val="left"/>
-      <w:pPr>
-        <w:tabs>
-          <w:tab w:val="num" w:pos="0"/>
-        </w:tabs>
-        <w:ind w:left="0" w:hanging="0"/>
-      </w:pPr>
-    </w:lvl>
-    <w:lvl w:ilvl="6">
-      <w:start w:val="1"/>
-      <w:numFmt w:val="none"/>
-      <w:suff w:val="nothing"/>
-      <w:lvlText w:val=""/>
-      <w:lvlJc w:val="left"/>
-      <w:pPr>
-        <w:tabs>
-          <w:tab w:val="num" w:pos="0"/>
-        </w:tabs>
-        <w:ind w:left="0" w:hanging="0"/>
-      </w:pPr>
-    </w:lvl>
-    <w:lvl w:ilvl="7">
-      <w:start w:val="1"/>
-      <w:numFmt w:val="none"/>
-      <w:suff w:val="nothing"/>
-      <w:lvlText w:val=""/>
-      <w:lvlJc w:val="left"/>
-      <w:pPr>
-        <w:tabs>
-          <w:tab w:val="num" w:pos="0"/>
-        </w:tabs>
-        <w:ind w:left="0" w:hanging="0"/>
-      </w:pPr>
-    </w:lvl>
-    <w:lvl w:ilvl="8">
-      <w:start w:val="1"/>
-      <w:numFmt w:val="none"/>
-      <w:suff w:val="nothing"/>
-      <w:lvlText w:val=""/>
-      <w:lvlJc w:val="left"/>
-      <w:pPr>
-        <w:tabs>
-          <w:tab w:val="num" w:pos="0"/>
-        </w:tabs>
-        <w:ind w:left="0" w:hanging="0"/>
-      </w:pPr>
     </w:lvl>
   </w:abstractNum>
   <w:num w:numId="1">

</xml_diff>